<commit_message>
add solution for topic 04-05
</commit_message>
<xml_diff>
--- a/TP-KB-241-Olena-Sytina-Ipr.docx
+++ b/TP-KB-241-Olena-Sytina-Ipr.docx
@@ -1274,65 +1274,172 @@
                 <w:rFonts w:ascii="Courier New" w:hAnsi="Courier New" w:cs="Courier New"/>
                 <w:sz w:val="20"/>
                 <w:szCs w:val="20"/>
-              </w:rPr>
-              <w:t>#task1</w:t>
-            </w:r>
-          </w:p>
-          <w:p>
-            <w:pPr>
-              <w:ind w:firstLine="0"/>
-              <w:rPr>
-                <w:rFonts w:ascii="Courier New" w:hAnsi="Courier New" w:cs="Courier New"/>
-                <w:sz w:val="20"/>
-                <w:szCs w:val="20"/>
-                <w:lang w:val="uk-UA"/>
-              </w:rPr>
-            </w:pPr>
-          </w:p>
-          <w:p>
-            <w:pPr>
-              <w:ind w:firstLine="0"/>
-              <w:rPr>
-                <w:rFonts w:ascii="Courier New" w:hAnsi="Courier New" w:cs="Courier New"/>
-                <w:sz w:val="20"/>
-                <w:szCs w:val="20"/>
-              </w:rPr>
-            </w:pPr>
-            <w:r>
-              <w:rPr>
-                <w:rFonts w:ascii="Courier New" w:hAnsi="Courier New" w:cs="Courier New"/>
-                <w:sz w:val="20"/>
-                <w:szCs w:val="20"/>
-              </w:rPr>
-              <w:t xml:space="preserve">import math                                                             </w:t>
-            </w:r>
-          </w:p>
-          <w:p>
-            <w:pPr>
-              <w:ind w:firstLine="0"/>
-              <w:rPr>
-                <w:rFonts w:ascii="Courier New" w:hAnsi="Courier New" w:cs="Courier New"/>
-                <w:sz w:val="20"/>
-                <w:szCs w:val="20"/>
-              </w:rPr>
-            </w:pPr>
-          </w:p>
-          <w:p>
-            <w:pPr>
-              <w:ind w:firstLine="0"/>
-              <w:rPr>
-                <w:rFonts w:ascii="Courier New" w:hAnsi="Courier New" w:cs="Courier New"/>
-                <w:sz w:val="20"/>
-                <w:szCs w:val="20"/>
-              </w:rPr>
-            </w:pPr>
-            <w:r>
-              <w:rPr>
-                <w:rFonts w:ascii="Courier New" w:hAnsi="Courier New" w:cs="Courier New"/>
-                <w:sz w:val="20"/>
-                <w:szCs w:val="20"/>
-              </w:rPr>
-              <w:t xml:space="preserve">print("Введіть коефіцієнти квадратного рівняння ax^2 + bx + c = 0: ")   </w:t>
+                <w:lang w:val="uk-UA"/>
+              </w:rPr>
+              <w:t>#</w:t>
+            </w:r>
+            <w:r>
+              <w:rPr>
+                <w:rFonts w:ascii="Courier New" w:hAnsi="Courier New" w:cs="Courier New"/>
+                <w:sz w:val="20"/>
+                <w:szCs w:val="20"/>
+              </w:rPr>
+              <w:t>task</w:t>
+            </w:r>
+            <w:r>
+              <w:rPr>
+                <w:rFonts w:ascii="Courier New" w:hAnsi="Courier New" w:cs="Courier New"/>
+                <w:sz w:val="20"/>
+                <w:szCs w:val="20"/>
+                <w:lang w:val="uk-UA"/>
+              </w:rPr>
+              <w:t>1</w:t>
+            </w:r>
+          </w:p>
+          <w:p>
+            <w:pPr>
+              <w:ind w:firstLine="0"/>
+              <w:rPr>
+                <w:rFonts w:ascii="Courier New" w:hAnsi="Courier New" w:cs="Courier New"/>
+                <w:sz w:val="20"/>
+                <w:szCs w:val="20"/>
+                <w:lang w:val="uk-UA"/>
+              </w:rPr>
+            </w:pPr>
+          </w:p>
+          <w:p>
+            <w:pPr>
+              <w:ind w:firstLine="0"/>
+              <w:rPr>
+                <w:rFonts w:ascii="Courier New" w:hAnsi="Courier New" w:cs="Courier New"/>
+                <w:sz w:val="20"/>
+                <w:szCs w:val="20"/>
+                <w:lang w:val="uk-UA"/>
+              </w:rPr>
+            </w:pPr>
+            <w:r>
+              <w:rPr>
+                <w:rFonts w:ascii="Courier New" w:hAnsi="Courier New" w:cs="Courier New"/>
+                <w:sz w:val="20"/>
+                <w:szCs w:val="20"/>
+              </w:rPr>
+              <w:t>import</w:t>
+            </w:r>
+            <w:r>
+              <w:rPr>
+                <w:rFonts w:ascii="Courier New" w:hAnsi="Courier New" w:cs="Courier New"/>
+                <w:sz w:val="20"/>
+                <w:szCs w:val="20"/>
+                <w:lang w:val="uk-UA"/>
+              </w:rPr>
+              <w:t xml:space="preserve"> </w:t>
+            </w:r>
+            <w:r>
+              <w:rPr>
+                <w:rFonts w:ascii="Courier New" w:hAnsi="Courier New" w:cs="Courier New"/>
+                <w:sz w:val="20"/>
+                <w:szCs w:val="20"/>
+              </w:rPr>
+              <w:t>math</w:t>
+            </w:r>
+            <w:r>
+              <w:rPr>
+                <w:rFonts w:ascii="Courier New" w:hAnsi="Courier New" w:cs="Courier New"/>
+                <w:sz w:val="20"/>
+                <w:szCs w:val="20"/>
+                <w:lang w:val="uk-UA"/>
+              </w:rPr>
+              <w:t xml:space="preserve">                                                             </w:t>
+            </w:r>
+          </w:p>
+          <w:p>
+            <w:pPr>
+              <w:ind w:firstLine="0"/>
+              <w:rPr>
+                <w:rFonts w:ascii="Courier New" w:hAnsi="Courier New" w:cs="Courier New"/>
+                <w:sz w:val="20"/>
+                <w:szCs w:val="20"/>
+                <w:lang w:val="uk-UA"/>
+              </w:rPr>
+            </w:pPr>
+          </w:p>
+          <w:p>
+            <w:pPr>
+              <w:ind w:firstLine="0"/>
+              <w:rPr>
+                <w:rFonts w:ascii="Courier New" w:hAnsi="Courier New" w:cs="Courier New"/>
+                <w:sz w:val="20"/>
+                <w:szCs w:val="20"/>
+                <w:lang w:val="uk-UA"/>
+              </w:rPr>
+            </w:pPr>
+            <w:r>
+              <w:rPr>
+                <w:rFonts w:ascii="Courier New" w:hAnsi="Courier New" w:cs="Courier New"/>
+                <w:sz w:val="20"/>
+                <w:szCs w:val="20"/>
+              </w:rPr>
+              <w:t>print</w:t>
+            </w:r>
+            <w:r>
+              <w:rPr>
+                <w:rFonts w:ascii="Courier New" w:hAnsi="Courier New" w:cs="Courier New"/>
+                <w:sz w:val="20"/>
+                <w:szCs w:val="20"/>
+                <w:lang w:val="uk-UA"/>
+              </w:rPr>
+              <w:t xml:space="preserve">("Введіть коефіцієнти квадратного рівняння </w:t>
+            </w:r>
+            <w:r>
+              <w:rPr>
+                <w:rFonts w:ascii="Courier New" w:hAnsi="Courier New" w:cs="Courier New"/>
+                <w:sz w:val="20"/>
+                <w:szCs w:val="20"/>
+              </w:rPr>
+              <w:t>ax</w:t>
+            </w:r>
+            <w:r>
+              <w:rPr>
+                <w:rFonts w:ascii="Courier New" w:hAnsi="Courier New" w:cs="Courier New"/>
+                <w:sz w:val="20"/>
+                <w:szCs w:val="20"/>
+                <w:lang w:val="uk-UA"/>
+              </w:rPr>
+              <w:t xml:space="preserve">^2 + </w:t>
+            </w:r>
+            <w:r>
+              <w:rPr>
+                <w:rFonts w:ascii="Courier New" w:hAnsi="Courier New" w:cs="Courier New"/>
+                <w:sz w:val="20"/>
+                <w:szCs w:val="20"/>
+              </w:rPr>
+              <w:t>bx</w:t>
+            </w:r>
+            <w:r>
+              <w:rPr>
+                <w:rFonts w:ascii="Courier New" w:hAnsi="Courier New" w:cs="Courier New"/>
+                <w:sz w:val="20"/>
+                <w:szCs w:val="20"/>
+                <w:lang w:val="uk-UA"/>
+              </w:rPr>
+              <w:t xml:space="preserve"> + </w:t>
+            </w:r>
+            <w:r>
+              <w:rPr>
+                <w:rFonts w:ascii="Courier New" w:hAnsi="Courier New" w:cs="Courier New"/>
+                <w:sz w:val="20"/>
+                <w:szCs w:val="20"/>
+              </w:rPr>
+              <w:t>c</w:t>
+            </w:r>
+            <w:r>
+              <w:rPr>
+                <w:rFonts w:ascii="Courier New" w:hAnsi="Courier New" w:cs="Courier New"/>
+                <w:sz w:val="20"/>
+                <w:szCs w:val="20"/>
+                <w:lang w:val="uk-UA"/>
+              </w:rPr>
+              <w:t xml:space="preserve"> = 0: ")   </w:t>
             </w:r>
           </w:p>
           <w:p>
@@ -1861,70 +1968,119 @@
                 <w:rFonts w:ascii="Courier New" w:hAnsi="Courier New" w:cs="Courier New"/>
                 <w:sz w:val="20"/>
                 <w:szCs w:val="20"/>
-              </w:rPr>
-            </w:pPr>
-            <w:r>
-              <w:rPr>
-                <w:rFonts w:ascii="Courier New" w:hAnsi="Courier New" w:cs="Courier New"/>
-                <w:sz w:val="20"/>
-                <w:szCs w:val="20"/>
-              </w:rPr>
-              <w:t xml:space="preserve">        return "Ділення на нуль!"</w:t>
-            </w:r>
-          </w:p>
-          <w:p>
-            <w:pPr>
-              <w:ind w:firstLine="0"/>
-              <w:rPr>
-                <w:rFonts w:ascii="Courier New" w:hAnsi="Courier New" w:cs="Courier New"/>
-                <w:sz w:val="20"/>
-                <w:szCs w:val="20"/>
-              </w:rPr>
-            </w:pPr>
-          </w:p>
-          <w:p>
-            <w:pPr>
-              <w:ind w:firstLine="0"/>
-              <w:rPr>
-                <w:rFonts w:ascii="Courier New" w:hAnsi="Courier New" w:cs="Courier New"/>
-                <w:sz w:val="20"/>
-                <w:szCs w:val="20"/>
-              </w:rPr>
-            </w:pPr>
-            <w:r>
-              <w:rPr>
-                <w:rFonts w:ascii="Courier New" w:hAnsi="Courier New" w:cs="Courier New"/>
-                <w:sz w:val="20"/>
-                <w:szCs w:val="20"/>
-              </w:rPr>
-              <w:t>print("Оберіть операцію: +, -, *, /")</w:t>
-            </w:r>
-          </w:p>
-          <w:p>
-            <w:pPr>
-              <w:ind w:firstLine="0"/>
-              <w:rPr>
-                <w:rFonts w:ascii="Courier New" w:hAnsi="Courier New" w:cs="Courier New"/>
-                <w:sz w:val="20"/>
-                <w:szCs w:val="20"/>
-              </w:rPr>
-            </w:pPr>
-            <w:r>
-              <w:rPr>
-                <w:rFonts w:ascii="Courier New" w:hAnsi="Courier New" w:cs="Courier New"/>
-                <w:sz w:val="20"/>
-                <w:szCs w:val="20"/>
-              </w:rPr>
-              <w:t>s = input("Введіть знак операції: ")</w:t>
-            </w:r>
-          </w:p>
-          <w:p>
-            <w:pPr>
-              <w:ind w:firstLine="0"/>
-              <w:rPr>
-                <w:rFonts w:ascii="Courier New" w:hAnsi="Courier New" w:cs="Courier New"/>
-                <w:sz w:val="20"/>
-                <w:szCs w:val="20"/>
+                <w:lang w:val="ru-RU"/>
+              </w:rPr>
+            </w:pPr>
+            <w:r>
+              <w:rPr>
+                <w:rFonts w:ascii="Courier New" w:hAnsi="Courier New" w:cs="Courier New"/>
+                <w:sz w:val="20"/>
+                <w:szCs w:val="20"/>
+              </w:rPr>
+              <w:t xml:space="preserve">        return</w:t>
+            </w:r>
+            <w:r>
+              <w:rPr>
+                <w:rFonts w:ascii="Courier New" w:hAnsi="Courier New" w:cs="Courier New"/>
+                <w:sz w:val="20"/>
+                <w:szCs w:val="20"/>
+                <w:lang w:val="ru-RU"/>
+              </w:rPr>
+              <w:t xml:space="preserve"> "Ділення на нуль!"</w:t>
+            </w:r>
+          </w:p>
+          <w:p>
+            <w:pPr>
+              <w:ind w:firstLine="0"/>
+              <w:rPr>
+                <w:rFonts w:ascii="Courier New" w:hAnsi="Courier New" w:cs="Courier New"/>
+                <w:sz w:val="20"/>
+                <w:szCs w:val="20"/>
+                <w:lang w:val="ru-RU"/>
+              </w:rPr>
+            </w:pPr>
+          </w:p>
+          <w:p>
+            <w:pPr>
+              <w:ind w:firstLine="0"/>
+              <w:rPr>
+                <w:rFonts w:ascii="Courier New" w:hAnsi="Courier New" w:cs="Courier New"/>
+                <w:sz w:val="20"/>
+                <w:szCs w:val="20"/>
+                <w:lang w:val="ru-RU"/>
+              </w:rPr>
+            </w:pPr>
+            <w:r>
+              <w:rPr>
+                <w:rFonts w:ascii="Courier New" w:hAnsi="Courier New" w:cs="Courier New"/>
+                <w:sz w:val="20"/>
+                <w:szCs w:val="20"/>
+              </w:rPr>
+              <w:t>print</w:t>
+            </w:r>
+            <w:r>
+              <w:rPr>
+                <w:rFonts w:ascii="Courier New" w:hAnsi="Courier New" w:cs="Courier New"/>
+                <w:sz w:val="20"/>
+                <w:szCs w:val="20"/>
+                <w:lang w:val="ru-RU"/>
+              </w:rPr>
+              <w:t>("Оберіть операцію: +, -, *, /")</w:t>
+            </w:r>
+          </w:p>
+          <w:p>
+            <w:pPr>
+              <w:ind w:firstLine="0"/>
+              <w:rPr>
+                <w:rFonts w:ascii="Courier New" w:hAnsi="Courier New" w:cs="Courier New"/>
+                <w:sz w:val="20"/>
+                <w:szCs w:val="20"/>
+                <w:lang w:val="ru-RU"/>
+              </w:rPr>
+            </w:pPr>
+            <w:r>
+              <w:rPr>
+                <w:rFonts w:ascii="Courier New" w:hAnsi="Courier New" w:cs="Courier New"/>
+                <w:sz w:val="20"/>
+                <w:szCs w:val="20"/>
+              </w:rPr>
+              <w:t>s</w:t>
+            </w:r>
+            <w:r>
+              <w:rPr>
+                <w:rFonts w:ascii="Courier New" w:hAnsi="Courier New" w:cs="Courier New"/>
+                <w:sz w:val="20"/>
+                <w:szCs w:val="20"/>
+                <w:lang w:val="ru-RU"/>
+              </w:rPr>
+              <w:t xml:space="preserve"> = </w:t>
+            </w:r>
+            <w:r>
+              <w:rPr>
+                <w:rFonts w:ascii="Courier New" w:hAnsi="Courier New" w:cs="Courier New"/>
+                <w:sz w:val="20"/>
+                <w:szCs w:val="20"/>
+              </w:rPr>
+              <w:t>input</w:t>
+            </w:r>
+            <w:r>
+              <w:rPr>
+                <w:rFonts w:ascii="Courier New" w:hAnsi="Courier New" w:cs="Courier New"/>
+                <w:sz w:val="20"/>
+                <w:szCs w:val="20"/>
+                <w:lang w:val="ru-RU"/>
+              </w:rPr>
+              <w:t>("Введіть знак операції: ")</w:t>
+            </w:r>
+          </w:p>
+          <w:p>
+            <w:pPr>
+              <w:ind w:firstLine="0"/>
+              <w:rPr>
+                <w:rFonts w:ascii="Courier New" w:hAnsi="Courier New" w:cs="Courier New"/>
+                <w:sz w:val="20"/>
+                <w:szCs w:val="20"/>
+                <w:lang w:val="ru-RU"/>
               </w:rPr>
             </w:pPr>
           </w:p>
@@ -4991,12 +5147,3128 @@
     </w:tbl>
     <w:p>
       <w:pPr>
+        <w:jc w:val="right"/>
+        <w:rPr>
+          <w:lang w:val="uk-UA"/>
+        </w:rPr>
+      </w:pPr>
+      <w:r>
+        <w:rPr>
+          <w:lang w:val="uk-UA"/>
+        </w:rPr>
+        <w:lastRenderedPageBreak/>
+        <w:t>Звіт до Теми №</w:t>
+      </w:r>
+      <w:r>
+        <w:rPr>
+          <w:lang w:val="uk-UA"/>
+        </w:rPr>
+        <w:t>4</w:t>
+      </w:r>
+    </w:p>
+    <w:p>
+      <w:pPr>
+        <w:jc w:val="right"/>
+        <w:rPr>
+          <w:lang w:val="uk-UA"/>
+        </w:rPr>
+      </w:pPr>
+    </w:p>
+    <w:p>
+      <w:pPr>
+        <w:spacing w:after="0" w:line="240" w:lineRule="auto"/>
+        <w:ind w:firstLine="851"/>
         <w:jc w:val="center"/>
+        <w:rPr>
+          <w:rFonts w:cs="Times New Roman"/>
+          <w:lang w:val="uk-UA"/>
+        </w:rPr>
+      </w:pPr>
+      <w:r>
+        <w:rPr>
+          <w:rFonts w:ascii="Tahoma" w:hAnsi="Tahoma" w:cs="Tahoma"/>
+          <w:lang w:val="uk-UA"/>
+        </w:rPr>
+        <w:t>﻿﻿</w:t>
+      </w:r>
+      <w:r>
+        <w:rPr>
+          <w:rFonts w:cs="Times New Roman"/>
+          <w:lang w:val="uk-UA"/>
+        </w:rPr>
+        <w:t>Завдання</w:t>
+      </w:r>
+    </w:p>
+    <w:p>
+      <w:pPr>
+        <w:spacing w:after="0" w:line="240" w:lineRule="auto"/>
+        <w:rPr>
+          <w:rFonts w:cs="Times New Roman"/>
+          <w:szCs w:val="28"/>
+          <w:lang w:val="uk-UA"/>
+        </w:rPr>
+      </w:pPr>
+      <w:r>
+        <w:rPr>
+          <w:rFonts w:cs="Times New Roman"/>
+          <w:szCs w:val="28"/>
+          <w:lang w:val="uk-UA"/>
+        </w:rPr>
+        <w:t>Попередні умови: реалізована програма калькулятор, що використовує метод нескінченного введення даних для обробки. Всі дії (додавання, віднімання, множення, ділення) реалізовані як окремі функції та використовуються у відповідних місцях.</w:t>
+      </w:r>
+    </w:p>
+    <w:p>
+      <w:pPr>
+        <w:spacing w:after="0" w:line="240" w:lineRule="auto"/>
+        <w:rPr>
+          <w:rFonts w:cs="Times New Roman"/>
+          <w:szCs w:val="28"/>
+          <w:lang w:val="uk-UA"/>
+        </w:rPr>
+      </w:pPr>
+      <w:r>
+        <w:rPr>
+          <w:rFonts w:cs="Times New Roman"/>
+          <w:szCs w:val="28"/>
+          <w:lang w:val="uk-UA"/>
+        </w:rPr>
+        <w:t>1)</w:t>
+      </w:r>
+      <w:r>
+        <w:rPr>
+          <w:rFonts w:cs="Times New Roman"/>
+          <w:szCs w:val="28"/>
+          <w:lang w:val="uk-UA"/>
+        </w:rPr>
+        <w:tab/>
+        <w:t xml:space="preserve">Розширити програму калькулятор функцією запитів даних для виконання операцій від користувача, що обробляє виняткові ситуації. </w:t>
+      </w:r>
+    </w:p>
+    <w:p>
+      <w:pPr>
+        <w:spacing w:after="0" w:line="240" w:lineRule="auto"/>
+        <w:rPr>
+          <w:rFonts w:cs="Times New Roman"/>
+          <w:szCs w:val="28"/>
+          <w:lang w:val="uk-UA"/>
+        </w:rPr>
+      </w:pPr>
+      <w:r>
+        <w:rPr>
+          <w:rFonts w:cs="Times New Roman"/>
+          <w:szCs w:val="28"/>
+          <w:lang w:val="uk-UA"/>
+        </w:rPr>
+        <w:t>2)</w:t>
+      </w:r>
+      <w:r>
+        <w:rPr>
+          <w:rFonts w:cs="Times New Roman"/>
+          <w:szCs w:val="28"/>
+          <w:lang w:val="uk-UA"/>
+        </w:rPr>
+        <w:tab/>
+        <w:t>Розширити функцію ділення обробкою виняткової ситуації ділення но нуль</w:t>
+      </w:r>
+    </w:p>
+    <w:p>
+      <w:pPr>
+        <w:spacing w:after="0" w:line="240" w:lineRule="auto"/>
+        <w:rPr>
+          <w:rFonts w:cs="Times New Roman"/>
+          <w:szCs w:val="28"/>
+          <w:lang w:val="uk-UA"/>
+        </w:rPr>
+      </w:pPr>
+      <w:r>
+        <w:rPr>
+          <w:rFonts w:cs="Times New Roman"/>
+          <w:szCs w:val="28"/>
+          <w:lang w:val="uk-UA"/>
+        </w:rPr>
+        <w:t>3)</w:t>
+      </w:r>
+      <w:r>
+        <w:rPr>
+          <w:rFonts w:cs="Times New Roman"/>
+          <w:szCs w:val="28"/>
+          <w:lang w:val="uk-UA"/>
+        </w:rPr>
+        <w:tab/>
+        <w:t xml:space="preserve">Ознайомитись зі списком виняткових ситуацій за посиланням </w:t>
+      </w:r>
+      <w:hyperlink r:id="rId7" w:history="1">
+        <w:r>
+          <w:rPr>
+            <w:rStyle w:val="af"/>
+            <w:rFonts w:cs="Times New Roman"/>
+            <w:szCs w:val="28"/>
+            <w:lang w:val="uk-UA"/>
+          </w:rPr>
+          <w:t>https://docs.python.org/3/library/exceptions.html</w:t>
+        </w:r>
+      </w:hyperlink>
+    </w:p>
+    <w:p>
+      <w:pPr>
+        <w:spacing w:after="0" w:line="240" w:lineRule="auto"/>
+        <w:rPr>
+          <w:rFonts w:cs="Times New Roman"/>
+          <w:szCs w:val="28"/>
+          <w:lang w:val="uk-UA"/>
+        </w:rPr>
       </w:pPr>
     </w:p>
     <w:p>
       <w:pPr>
         <w:jc w:val="center"/>
+        <w:rPr>
+          <w:lang w:val="ru-RU"/>
+        </w:rPr>
+      </w:pPr>
+      <w:r>
+        <w:rPr>
+          <w:lang w:val="uk-UA"/>
+        </w:rPr>
+        <w:t>Хід виконання завдання</w:t>
+      </w:r>
+    </w:p>
+    <w:p>
+      <w:pPr>
+        <w:rPr>
+          <w:lang w:val="uk-UA"/>
+        </w:rPr>
+      </w:pPr>
+      <w:r>
+        <w:rPr>
+          <w:lang w:val="uk-UA"/>
+        </w:rPr>
+        <w:t>Текст програми:</w:t>
+      </w:r>
+    </w:p>
+    <w:tbl>
+      <w:tblPr>
+        <w:tblStyle w:val="ae"/>
+        <w:tblW w:w="0" w:type="auto"/>
+        <w:tblInd w:w="805" w:type="dxa"/>
+        <w:tblLook w:val="04A0" w:firstRow="1" w:lastRow="0" w:firstColumn="1" w:lastColumn="0" w:noHBand="0" w:noVBand="1"/>
+      </w:tblPr>
+      <w:tblGrid>
+        <w:gridCol w:w="8545"/>
+      </w:tblGrid>
+      <w:tr>
+        <w:tc>
+          <w:tcPr>
+            <w:tcW w:w="8545" w:type="dxa"/>
+            <w:tcBorders>
+              <w:top w:val="single" w:sz="4" w:space="0" w:color="auto"/>
+              <w:left w:val="single" w:sz="4" w:space="0" w:color="auto"/>
+              <w:bottom w:val="single" w:sz="4" w:space="0" w:color="auto"/>
+              <w:right w:val="single" w:sz="4" w:space="0" w:color="auto"/>
+            </w:tcBorders>
+          </w:tcPr>
+          <w:p>
+            <w:pPr>
+              <w:ind w:firstLine="0"/>
+              <w:rPr>
+                <w:rFonts w:ascii="Courier New" w:hAnsi="Courier New" w:cs="Courier New"/>
+                <w:sz w:val="20"/>
+                <w:szCs w:val="20"/>
+                <w:lang w:val="uk-UA"/>
+              </w:rPr>
+            </w:pPr>
+            <w:r>
+              <w:rPr>
+                <w:rFonts w:ascii="Courier New" w:hAnsi="Courier New" w:cs="Courier New"/>
+                <w:sz w:val="20"/>
+                <w:szCs w:val="20"/>
+                <w:lang w:val="uk-UA"/>
+              </w:rPr>
+              <w:t>def add(a, b):</w:t>
+            </w:r>
+          </w:p>
+          <w:p>
+            <w:pPr>
+              <w:ind w:firstLine="0"/>
+              <w:rPr>
+                <w:rFonts w:ascii="Courier New" w:hAnsi="Courier New" w:cs="Courier New"/>
+                <w:sz w:val="20"/>
+                <w:szCs w:val="20"/>
+                <w:lang w:val="uk-UA"/>
+              </w:rPr>
+            </w:pPr>
+            <w:r>
+              <w:rPr>
+                <w:rFonts w:ascii="Courier New" w:hAnsi="Courier New" w:cs="Courier New"/>
+                <w:sz w:val="20"/>
+                <w:szCs w:val="20"/>
+                <w:lang w:val="uk-UA"/>
+              </w:rPr>
+              <w:t xml:space="preserve">    return a + b</w:t>
+            </w:r>
+          </w:p>
+          <w:p>
+            <w:pPr>
+              <w:ind w:firstLine="0"/>
+              <w:rPr>
+                <w:rFonts w:ascii="Courier New" w:hAnsi="Courier New" w:cs="Courier New"/>
+                <w:sz w:val="20"/>
+                <w:szCs w:val="20"/>
+                <w:lang w:val="uk-UA"/>
+              </w:rPr>
+            </w:pPr>
+          </w:p>
+          <w:p>
+            <w:pPr>
+              <w:ind w:firstLine="0"/>
+              <w:rPr>
+                <w:rFonts w:ascii="Courier New" w:hAnsi="Courier New" w:cs="Courier New"/>
+                <w:sz w:val="20"/>
+                <w:szCs w:val="20"/>
+                <w:lang w:val="uk-UA"/>
+              </w:rPr>
+            </w:pPr>
+            <w:r>
+              <w:rPr>
+                <w:rFonts w:ascii="Courier New" w:hAnsi="Courier New" w:cs="Courier New"/>
+                <w:sz w:val="20"/>
+                <w:szCs w:val="20"/>
+                <w:lang w:val="uk-UA"/>
+              </w:rPr>
+              <w:t>def minus(a, b):</w:t>
+            </w:r>
+          </w:p>
+          <w:p>
+            <w:pPr>
+              <w:ind w:firstLine="0"/>
+              <w:rPr>
+                <w:rFonts w:ascii="Courier New" w:hAnsi="Courier New" w:cs="Courier New"/>
+                <w:sz w:val="20"/>
+                <w:szCs w:val="20"/>
+                <w:lang w:val="uk-UA"/>
+              </w:rPr>
+            </w:pPr>
+            <w:r>
+              <w:rPr>
+                <w:rFonts w:ascii="Courier New" w:hAnsi="Courier New" w:cs="Courier New"/>
+                <w:sz w:val="20"/>
+                <w:szCs w:val="20"/>
+                <w:lang w:val="uk-UA"/>
+              </w:rPr>
+              <w:t xml:space="preserve">    return a - b</w:t>
+            </w:r>
+          </w:p>
+          <w:p>
+            <w:pPr>
+              <w:ind w:firstLine="0"/>
+              <w:rPr>
+                <w:rFonts w:ascii="Courier New" w:hAnsi="Courier New" w:cs="Courier New"/>
+                <w:sz w:val="20"/>
+                <w:szCs w:val="20"/>
+                <w:lang w:val="uk-UA"/>
+              </w:rPr>
+            </w:pPr>
+          </w:p>
+          <w:p>
+            <w:pPr>
+              <w:ind w:firstLine="0"/>
+              <w:rPr>
+                <w:rFonts w:ascii="Courier New" w:hAnsi="Courier New" w:cs="Courier New"/>
+                <w:sz w:val="20"/>
+                <w:szCs w:val="20"/>
+                <w:lang w:val="uk-UA"/>
+              </w:rPr>
+            </w:pPr>
+            <w:r>
+              <w:rPr>
+                <w:rFonts w:ascii="Courier New" w:hAnsi="Courier New" w:cs="Courier New"/>
+                <w:sz w:val="20"/>
+                <w:szCs w:val="20"/>
+                <w:lang w:val="uk-UA"/>
+              </w:rPr>
+              <w:t>def mult(a, b):</w:t>
+            </w:r>
+          </w:p>
+          <w:p>
+            <w:pPr>
+              <w:ind w:firstLine="0"/>
+              <w:rPr>
+                <w:rFonts w:ascii="Courier New" w:hAnsi="Courier New" w:cs="Courier New"/>
+                <w:sz w:val="20"/>
+                <w:szCs w:val="20"/>
+                <w:lang w:val="uk-UA"/>
+              </w:rPr>
+            </w:pPr>
+            <w:r>
+              <w:rPr>
+                <w:rFonts w:ascii="Courier New" w:hAnsi="Courier New" w:cs="Courier New"/>
+                <w:sz w:val="20"/>
+                <w:szCs w:val="20"/>
+                <w:lang w:val="uk-UA"/>
+              </w:rPr>
+              <w:t xml:space="preserve">    return a * b</w:t>
+            </w:r>
+          </w:p>
+          <w:p>
+            <w:pPr>
+              <w:ind w:firstLine="0"/>
+              <w:rPr>
+                <w:rFonts w:ascii="Courier New" w:hAnsi="Courier New" w:cs="Courier New"/>
+                <w:sz w:val="20"/>
+                <w:szCs w:val="20"/>
+                <w:lang w:val="uk-UA"/>
+              </w:rPr>
+            </w:pPr>
+          </w:p>
+          <w:p>
+            <w:pPr>
+              <w:ind w:firstLine="0"/>
+              <w:rPr>
+                <w:rFonts w:ascii="Courier New" w:hAnsi="Courier New" w:cs="Courier New"/>
+                <w:sz w:val="20"/>
+                <w:szCs w:val="20"/>
+                <w:lang w:val="uk-UA"/>
+              </w:rPr>
+            </w:pPr>
+            <w:r>
+              <w:rPr>
+                <w:rFonts w:ascii="Courier New" w:hAnsi="Courier New" w:cs="Courier New"/>
+                <w:sz w:val="20"/>
+                <w:szCs w:val="20"/>
+                <w:lang w:val="uk-UA"/>
+              </w:rPr>
+              <w:t>def div(a, b):</w:t>
+            </w:r>
+          </w:p>
+          <w:p>
+            <w:pPr>
+              <w:ind w:firstLine="0"/>
+              <w:rPr>
+                <w:rFonts w:ascii="Courier New" w:hAnsi="Courier New" w:cs="Courier New"/>
+                <w:sz w:val="20"/>
+                <w:szCs w:val="20"/>
+                <w:lang w:val="uk-UA"/>
+              </w:rPr>
+            </w:pPr>
+            <w:r>
+              <w:rPr>
+                <w:rFonts w:ascii="Courier New" w:hAnsi="Courier New" w:cs="Courier New"/>
+                <w:sz w:val="20"/>
+                <w:szCs w:val="20"/>
+                <w:lang w:val="uk-UA"/>
+              </w:rPr>
+              <w:t xml:space="preserve">    try:</w:t>
+            </w:r>
+          </w:p>
+          <w:p>
+            <w:pPr>
+              <w:ind w:firstLine="0"/>
+              <w:rPr>
+                <w:rFonts w:ascii="Courier New" w:hAnsi="Courier New" w:cs="Courier New"/>
+                <w:sz w:val="20"/>
+                <w:szCs w:val="20"/>
+                <w:lang w:val="uk-UA"/>
+              </w:rPr>
+            </w:pPr>
+            <w:r>
+              <w:rPr>
+                <w:rFonts w:ascii="Courier New" w:hAnsi="Courier New" w:cs="Courier New"/>
+                <w:sz w:val="20"/>
+                <w:szCs w:val="20"/>
+                <w:lang w:val="uk-UA"/>
+              </w:rPr>
+              <w:t xml:space="preserve">        return a / b</w:t>
+            </w:r>
+          </w:p>
+          <w:p>
+            <w:pPr>
+              <w:ind w:firstLine="0"/>
+              <w:rPr>
+                <w:rFonts w:ascii="Courier New" w:hAnsi="Courier New" w:cs="Courier New"/>
+                <w:sz w:val="20"/>
+                <w:szCs w:val="20"/>
+                <w:lang w:val="uk-UA"/>
+              </w:rPr>
+            </w:pPr>
+            <w:r>
+              <w:rPr>
+                <w:rFonts w:ascii="Courier New" w:hAnsi="Courier New" w:cs="Courier New"/>
+                <w:sz w:val="20"/>
+                <w:szCs w:val="20"/>
+                <w:lang w:val="uk-UA"/>
+              </w:rPr>
+              <w:t xml:space="preserve">    except ZeroDivisionError:</w:t>
+            </w:r>
+          </w:p>
+          <w:p>
+            <w:pPr>
+              <w:ind w:firstLine="0"/>
+              <w:rPr>
+                <w:rFonts w:ascii="Courier New" w:hAnsi="Courier New" w:cs="Courier New"/>
+                <w:sz w:val="20"/>
+                <w:szCs w:val="20"/>
+                <w:lang w:val="uk-UA"/>
+              </w:rPr>
+            </w:pPr>
+            <w:r>
+              <w:rPr>
+                <w:rFonts w:ascii="Courier New" w:hAnsi="Courier New" w:cs="Courier New"/>
+                <w:sz w:val="20"/>
+                <w:szCs w:val="20"/>
+                <w:lang w:val="uk-UA"/>
+              </w:rPr>
+              <w:t xml:space="preserve">        return "Помилка: ділення на нуль!"</w:t>
+            </w:r>
+          </w:p>
+          <w:p>
+            <w:pPr>
+              <w:ind w:firstLine="0"/>
+              <w:rPr>
+                <w:rFonts w:ascii="Courier New" w:hAnsi="Courier New" w:cs="Courier New"/>
+                <w:sz w:val="20"/>
+                <w:szCs w:val="20"/>
+                <w:lang w:val="uk-UA"/>
+              </w:rPr>
+            </w:pPr>
+          </w:p>
+          <w:p>
+            <w:pPr>
+              <w:ind w:firstLine="0"/>
+              <w:rPr>
+                <w:rFonts w:ascii="Courier New" w:hAnsi="Courier New" w:cs="Courier New"/>
+                <w:sz w:val="20"/>
+                <w:szCs w:val="20"/>
+                <w:lang w:val="uk-UA"/>
+              </w:rPr>
+            </w:pPr>
+            <w:r>
+              <w:rPr>
+                <w:rFonts w:ascii="Courier New" w:hAnsi="Courier New" w:cs="Courier New"/>
+                <w:sz w:val="20"/>
+                <w:szCs w:val="20"/>
+                <w:lang w:val="uk-UA"/>
+              </w:rPr>
+              <w:t>def get_numbers():</w:t>
+            </w:r>
+          </w:p>
+          <w:p>
+            <w:pPr>
+              <w:ind w:firstLine="0"/>
+              <w:rPr>
+                <w:rFonts w:ascii="Courier New" w:hAnsi="Courier New" w:cs="Courier New"/>
+                <w:sz w:val="20"/>
+                <w:szCs w:val="20"/>
+                <w:lang w:val="uk-UA"/>
+              </w:rPr>
+            </w:pPr>
+            <w:r>
+              <w:rPr>
+                <w:rFonts w:ascii="Courier New" w:hAnsi="Courier New" w:cs="Courier New"/>
+                <w:sz w:val="20"/>
+                <w:szCs w:val="20"/>
+                <w:lang w:val="uk-UA"/>
+              </w:rPr>
+              <w:t xml:space="preserve">    while True:</w:t>
+            </w:r>
+          </w:p>
+          <w:p>
+            <w:pPr>
+              <w:ind w:firstLine="0"/>
+              <w:rPr>
+                <w:rFonts w:ascii="Courier New" w:hAnsi="Courier New" w:cs="Courier New"/>
+                <w:sz w:val="20"/>
+                <w:szCs w:val="20"/>
+                <w:lang w:val="uk-UA"/>
+              </w:rPr>
+            </w:pPr>
+            <w:r>
+              <w:rPr>
+                <w:rFonts w:ascii="Courier New" w:hAnsi="Courier New" w:cs="Courier New"/>
+                <w:sz w:val="20"/>
+                <w:szCs w:val="20"/>
+                <w:lang w:val="uk-UA"/>
+              </w:rPr>
+              <w:lastRenderedPageBreak/>
+              <w:t xml:space="preserve">        try:</w:t>
+            </w:r>
+          </w:p>
+          <w:p>
+            <w:pPr>
+              <w:ind w:firstLine="0"/>
+              <w:rPr>
+                <w:rFonts w:ascii="Courier New" w:hAnsi="Courier New" w:cs="Courier New"/>
+                <w:sz w:val="20"/>
+                <w:szCs w:val="20"/>
+                <w:lang w:val="uk-UA"/>
+              </w:rPr>
+            </w:pPr>
+            <w:r>
+              <w:rPr>
+                <w:rFonts w:ascii="Courier New" w:hAnsi="Courier New" w:cs="Courier New"/>
+                <w:sz w:val="20"/>
+                <w:szCs w:val="20"/>
+                <w:lang w:val="uk-UA"/>
+              </w:rPr>
+              <w:t xml:space="preserve">            a = float(input("Перше число: "))</w:t>
+            </w:r>
+          </w:p>
+          <w:p>
+            <w:pPr>
+              <w:ind w:firstLine="0"/>
+              <w:rPr>
+                <w:rFonts w:ascii="Courier New" w:hAnsi="Courier New" w:cs="Courier New"/>
+                <w:sz w:val="20"/>
+                <w:szCs w:val="20"/>
+                <w:lang w:val="uk-UA"/>
+              </w:rPr>
+            </w:pPr>
+            <w:r>
+              <w:rPr>
+                <w:rFonts w:ascii="Courier New" w:hAnsi="Courier New" w:cs="Courier New"/>
+                <w:sz w:val="20"/>
+                <w:szCs w:val="20"/>
+                <w:lang w:val="uk-UA"/>
+              </w:rPr>
+              <w:t xml:space="preserve">            b = float(input("Друге число: "))</w:t>
+            </w:r>
+          </w:p>
+          <w:p>
+            <w:pPr>
+              <w:ind w:firstLine="0"/>
+              <w:rPr>
+                <w:rFonts w:ascii="Courier New" w:hAnsi="Courier New" w:cs="Courier New"/>
+                <w:sz w:val="20"/>
+                <w:szCs w:val="20"/>
+                <w:lang w:val="uk-UA"/>
+              </w:rPr>
+            </w:pPr>
+            <w:r>
+              <w:rPr>
+                <w:rFonts w:ascii="Courier New" w:hAnsi="Courier New" w:cs="Courier New"/>
+                <w:sz w:val="20"/>
+                <w:szCs w:val="20"/>
+                <w:lang w:val="uk-UA"/>
+              </w:rPr>
+              <w:t xml:space="preserve">            return a, b</w:t>
+            </w:r>
+          </w:p>
+          <w:p>
+            <w:pPr>
+              <w:ind w:firstLine="0"/>
+              <w:rPr>
+                <w:rFonts w:ascii="Courier New" w:hAnsi="Courier New" w:cs="Courier New"/>
+                <w:sz w:val="20"/>
+                <w:szCs w:val="20"/>
+                <w:lang w:val="uk-UA"/>
+              </w:rPr>
+            </w:pPr>
+            <w:r>
+              <w:rPr>
+                <w:rFonts w:ascii="Courier New" w:hAnsi="Courier New" w:cs="Courier New"/>
+                <w:sz w:val="20"/>
+                <w:szCs w:val="20"/>
+                <w:lang w:val="uk-UA"/>
+              </w:rPr>
+              <w:t xml:space="preserve">        except ValueError:</w:t>
+            </w:r>
+          </w:p>
+          <w:p>
+            <w:pPr>
+              <w:ind w:firstLine="0"/>
+              <w:rPr>
+                <w:rFonts w:ascii="Courier New" w:hAnsi="Courier New" w:cs="Courier New"/>
+                <w:sz w:val="20"/>
+                <w:szCs w:val="20"/>
+                <w:lang w:val="uk-UA"/>
+              </w:rPr>
+            </w:pPr>
+            <w:r>
+              <w:rPr>
+                <w:rFonts w:ascii="Courier New" w:hAnsi="Courier New" w:cs="Courier New"/>
+                <w:sz w:val="20"/>
+                <w:szCs w:val="20"/>
+                <w:lang w:val="uk-UA"/>
+              </w:rPr>
+              <w:t xml:space="preserve">            print("Помилка! Потрібно вводити тільки числа. Спробуйте ще раз.\n")</w:t>
+            </w:r>
+          </w:p>
+          <w:p>
+            <w:pPr>
+              <w:ind w:firstLine="0"/>
+              <w:rPr>
+                <w:rFonts w:ascii="Courier New" w:hAnsi="Courier New" w:cs="Courier New"/>
+                <w:sz w:val="20"/>
+                <w:szCs w:val="20"/>
+                <w:lang w:val="uk-UA"/>
+              </w:rPr>
+            </w:pPr>
+          </w:p>
+          <w:p>
+            <w:pPr>
+              <w:ind w:firstLine="0"/>
+              <w:rPr>
+                <w:rFonts w:ascii="Courier New" w:hAnsi="Courier New" w:cs="Courier New"/>
+                <w:sz w:val="20"/>
+                <w:szCs w:val="20"/>
+                <w:lang w:val="uk-UA"/>
+              </w:rPr>
+            </w:pPr>
+            <w:r>
+              <w:rPr>
+                <w:rFonts w:ascii="Courier New" w:hAnsi="Courier New" w:cs="Courier New"/>
+                <w:sz w:val="20"/>
+                <w:szCs w:val="20"/>
+                <w:lang w:val="uk-UA"/>
+              </w:rPr>
+              <w:t>while True:</w:t>
+            </w:r>
+          </w:p>
+          <w:p>
+            <w:pPr>
+              <w:ind w:firstLine="0"/>
+              <w:rPr>
+                <w:rFonts w:ascii="Courier New" w:hAnsi="Courier New" w:cs="Courier New"/>
+                <w:sz w:val="20"/>
+                <w:szCs w:val="20"/>
+                <w:lang w:val="uk-UA"/>
+              </w:rPr>
+            </w:pPr>
+            <w:r>
+              <w:rPr>
+                <w:rFonts w:ascii="Courier New" w:hAnsi="Courier New" w:cs="Courier New"/>
+                <w:sz w:val="20"/>
+                <w:szCs w:val="20"/>
+                <w:lang w:val="uk-UA"/>
+              </w:rPr>
+              <w:t xml:space="preserve">    s = input("Введіть операцію (+, -, *, /) або 'exit' для виходу: ")</w:t>
+            </w:r>
+          </w:p>
+          <w:p>
+            <w:pPr>
+              <w:ind w:firstLine="0"/>
+              <w:rPr>
+                <w:rFonts w:ascii="Courier New" w:hAnsi="Courier New" w:cs="Courier New"/>
+                <w:sz w:val="20"/>
+                <w:szCs w:val="20"/>
+                <w:lang w:val="uk-UA"/>
+              </w:rPr>
+            </w:pPr>
+          </w:p>
+          <w:p>
+            <w:pPr>
+              <w:ind w:firstLine="0"/>
+              <w:rPr>
+                <w:rFonts w:ascii="Courier New" w:hAnsi="Courier New" w:cs="Courier New"/>
+                <w:sz w:val="20"/>
+                <w:szCs w:val="20"/>
+                <w:lang w:val="uk-UA"/>
+              </w:rPr>
+            </w:pPr>
+            <w:r>
+              <w:rPr>
+                <w:rFonts w:ascii="Courier New" w:hAnsi="Courier New" w:cs="Courier New"/>
+                <w:sz w:val="20"/>
+                <w:szCs w:val="20"/>
+                <w:lang w:val="uk-UA"/>
+              </w:rPr>
+              <w:t xml:space="preserve">    if s == "exit":</w:t>
+            </w:r>
+          </w:p>
+          <w:p>
+            <w:pPr>
+              <w:ind w:firstLine="0"/>
+              <w:rPr>
+                <w:rFonts w:ascii="Courier New" w:hAnsi="Courier New" w:cs="Courier New"/>
+                <w:sz w:val="20"/>
+                <w:szCs w:val="20"/>
+                <w:lang w:val="uk-UA"/>
+              </w:rPr>
+            </w:pPr>
+            <w:r>
+              <w:rPr>
+                <w:rFonts w:ascii="Courier New" w:hAnsi="Courier New" w:cs="Courier New"/>
+                <w:sz w:val="20"/>
+                <w:szCs w:val="20"/>
+                <w:lang w:val="uk-UA"/>
+              </w:rPr>
+              <w:t xml:space="preserve">        print("Програма завершена.")</w:t>
+            </w:r>
+          </w:p>
+          <w:p>
+            <w:pPr>
+              <w:ind w:firstLine="0"/>
+              <w:rPr>
+                <w:rFonts w:ascii="Courier New" w:hAnsi="Courier New" w:cs="Courier New"/>
+                <w:sz w:val="20"/>
+                <w:szCs w:val="20"/>
+                <w:lang w:val="uk-UA"/>
+              </w:rPr>
+            </w:pPr>
+            <w:r>
+              <w:rPr>
+                <w:rFonts w:ascii="Courier New" w:hAnsi="Courier New" w:cs="Courier New"/>
+                <w:sz w:val="20"/>
+                <w:szCs w:val="20"/>
+                <w:lang w:val="uk-UA"/>
+              </w:rPr>
+              <w:t xml:space="preserve">        break</w:t>
+            </w:r>
+          </w:p>
+          <w:p>
+            <w:pPr>
+              <w:ind w:firstLine="0"/>
+              <w:rPr>
+                <w:rFonts w:ascii="Courier New" w:hAnsi="Courier New" w:cs="Courier New"/>
+                <w:sz w:val="20"/>
+                <w:szCs w:val="20"/>
+                <w:lang w:val="uk-UA"/>
+              </w:rPr>
+            </w:pPr>
+          </w:p>
+          <w:p>
+            <w:pPr>
+              <w:ind w:firstLine="0"/>
+              <w:rPr>
+                <w:rFonts w:ascii="Courier New" w:hAnsi="Courier New" w:cs="Courier New"/>
+                <w:sz w:val="20"/>
+                <w:szCs w:val="20"/>
+                <w:lang w:val="uk-UA"/>
+              </w:rPr>
+            </w:pPr>
+            <w:r>
+              <w:rPr>
+                <w:rFonts w:ascii="Courier New" w:hAnsi="Courier New" w:cs="Courier New"/>
+                <w:sz w:val="20"/>
+                <w:szCs w:val="20"/>
+                <w:lang w:val="uk-UA"/>
+              </w:rPr>
+              <w:t xml:space="preserve">    if s in ["+", "-", "*", "/"]:</w:t>
+            </w:r>
+          </w:p>
+          <w:p>
+            <w:pPr>
+              <w:ind w:firstLine="0"/>
+              <w:rPr>
+                <w:rFonts w:ascii="Courier New" w:hAnsi="Courier New" w:cs="Courier New"/>
+                <w:sz w:val="20"/>
+                <w:szCs w:val="20"/>
+                <w:lang w:val="uk-UA"/>
+              </w:rPr>
+            </w:pPr>
+            <w:r>
+              <w:rPr>
+                <w:rFonts w:ascii="Courier New" w:hAnsi="Courier New" w:cs="Courier New"/>
+                <w:sz w:val="20"/>
+                <w:szCs w:val="20"/>
+                <w:lang w:val="uk-UA"/>
+              </w:rPr>
+              <w:t xml:space="preserve">        a, b = get_numbers()</w:t>
+            </w:r>
+          </w:p>
+          <w:p>
+            <w:pPr>
+              <w:ind w:firstLine="0"/>
+              <w:rPr>
+                <w:rFonts w:ascii="Courier New" w:hAnsi="Courier New" w:cs="Courier New"/>
+                <w:sz w:val="20"/>
+                <w:szCs w:val="20"/>
+                <w:lang w:val="uk-UA"/>
+              </w:rPr>
+            </w:pPr>
+          </w:p>
+          <w:p>
+            <w:pPr>
+              <w:ind w:firstLine="0"/>
+              <w:rPr>
+                <w:rFonts w:ascii="Courier New" w:hAnsi="Courier New" w:cs="Courier New"/>
+                <w:sz w:val="20"/>
+                <w:szCs w:val="20"/>
+                <w:lang w:val="uk-UA"/>
+              </w:rPr>
+            </w:pPr>
+            <w:r>
+              <w:rPr>
+                <w:rFonts w:ascii="Courier New" w:hAnsi="Courier New" w:cs="Courier New"/>
+                <w:sz w:val="20"/>
+                <w:szCs w:val="20"/>
+                <w:lang w:val="uk-UA"/>
+              </w:rPr>
+              <w:t xml:space="preserve">        match s:</w:t>
+            </w:r>
+          </w:p>
+          <w:p>
+            <w:pPr>
+              <w:ind w:firstLine="0"/>
+              <w:rPr>
+                <w:rFonts w:ascii="Courier New" w:hAnsi="Courier New" w:cs="Courier New"/>
+                <w:sz w:val="20"/>
+                <w:szCs w:val="20"/>
+                <w:lang w:val="uk-UA"/>
+              </w:rPr>
+            </w:pPr>
+            <w:r>
+              <w:rPr>
+                <w:rFonts w:ascii="Courier New" w:hAnsi="Courier New" w:cs="Courier New"/>
+                <w:sz w:val="20"/>
+                <w:szCs w:val="20"/>
+                <w:lang w:val="uk-UA"/>
+              </w:rPr>
+              <w:t xml:space="preserve">            case "+":</w:t>
+            </w:r>
+          </w:p>
+          <w:p>
+            <w:pPr>
+              <w:ind w:firstLine="0"/>
+              <w:rPr>
+                <w:rFonts w:ascii="Courier New" w:hAnsi="Courier New" w:cs="Courier New"/>
+                <w:sz w:val="20"/>
+                <w:szCs w:val="20"/>
+                <w:lang w:val="uk-UA"/>
+              </w:rPr>
+            </w:pPr>
+            <w:r>
+              <w:rPr>
+                <w:rFonts w:ascii="Courier New" w:hAnsi="Courier New" w:cs="Courier New"/>
+                <w:sz w:val="20"/>
+                <w:szCs w:val="20"/>
+                <w:lang w:val="uk-UA"/>
+              </w:rPr>
+              <w:t xml:space="preserve">                print("Результат:", add(a, b))</w:t>
+            </w:r>
+          </w:p>
+          <w:p>
+            <w:pPr>
+              <w:ind w:firstLine="0"/>
+              <w:rPr>
+                <w:rFonts w:ascii="Courier New" w:hAnsi="Courier New" w:cs="Courier New"/>
+                <w:sz w:val="20"/>
+                <w:szCs w:val="20"/>
+                <w:lang w:val="uk-UA"/>
+              </w:rPr>
+            </w:pPr>
+            <w:r>
+              <w:rPr>
+                <w:rFonts w:ascii="Courier New" w:hAnsi="Courier New" w:cs="Courier New"/>
+                <w:sz w:val="20"/>
+                <w:szCs w:val="20"/>
+                <w:lang w:val="uk-UA"/>
+              </w:rPr>
+              <w:t xml:space="preserve">            case "-":</w:t>
+            </w:r>
+          </w:p>
+          <w:p>
+            <w:pPr>
+              <w:ind w:firstLine="0"/>
+              <w:rPr>
+                <w:rFonts w:ascii="Courier New" w:hAnsi="Courier New" w:cs="Courier New"/>
+                <w:sz w:val="20"/>
+                <w:szCs w:val="20"/>
+                <w:lang w:val="uk-UA"/>
+              </w:rPr>
+            </w:pPr>
+            <w:r>
+              <w:rPr>
+                <w:rFonts w:ascii="Courier New" w:hAnsi="Courier New" w:cs="Courier New"/>
+                <w:sz w:val="20"/>
+                <w:szCs w:val="20"/>
+                <w:lang w:val="uk-UA"/>
+              </w:rPr>
+              <w:t xml:space="preserve">                print("Результат:", minus(a, b))</w:t>
+            </w:r>
+          </w:p>
+          <w:p>
+            <w:pPr>
+              <w:ind w:firstLine="0"/>
+              <w:rPr>
+                <w:rFonts w:ascii="Courier New" w:hAnsi="Courier New" w:cs="Courier New"/>
+                <w:sz w:val="20"/>
+                <w:szCs w:val="20"/>
+                <w:lang w:val="uk-UA"/>
+              </w:rPr>
+            </w:pPr>
+            <w:r>
+              <w:rPr>
+                <w:rFonts w:ascii="Courier New" w:hAnsi="Courier New" w:cs="Courier New"/>
+                <w:sz w:val="20"/>
+                <w:szCs w:val="20"/>
+                <w:lang w:val="uk-UA"/>
+              </w:rPr>
+              <w:t xml:space="preserve">            case "*":</w:t>
+            </w:r>
+          </w:p>
+          <w:p>
+            <w:pPr>
+              <w:ind w:firstLine="0"/>
+              <w:rPr>
+                <w:rFonts w:ascii="Courier New" w:hAnsi="Courier New" w:cs="Courier New"/>
+                <w:sz w:val="20"/>
+                <w:szCs w:val="20"/>
+                <w:lang w:val="uk-UA"/>
+              </w:rPr>
+            </w:pPr>
+            <w:r>
+              <w:rPr>
+                <w:rFonts w:ascii="Courier New" w:hAnsi="Courier New" w:cs="Courier New"/>
+                <w:sz w:val="20"/>
+                <w:szCs w:val="20"/>
+                <w:lang w:val="uk-UA"/>
+              </w:rPr>
+              <w:t xml:space="preserve">                print("Результат:", mult(a, b))</w:t>
+            </w:r>
+          </w:p>
+          <w:p>
+            <w:pPr>
+              <w:ind w:firstLine="0"/>
+              <w:rPr>
+                <w:rFonts w:ascii="Courier New" w:hAnsi="Courier New" w:cs="Courier New"/>
+                <w:sz w:val="20"/>
+                <w:szCs w:val="20"/>
+                <w:lang w:val="uk-UA"/>
+              </w:rPr>
+            </w:pPr>
+            <w:r>
+              <w:rPr>
+                <w:rFonts w:ascii="Courier New" w:hAnsi="Courier New" w:cs="Courier New"/>
+                <w:sz w:val="20"/>
+                <w:szCs w:val="20"/>
+                <w:lang w:val="uk-UA"/>
+              </w:rPr>
+              <w:t xml:space="preserve">            case "/":</w:t>
+            </w:r>
+          </w:p>
+          <w:p>
+            <w:pPr>
+              <w:ind w:firstLine="0"/>
+              <w:rPr>
+                <w:rFonts w:ascii="Courier New" w:hAnsi="Courier New" w:cs="Courier New"/>
+                <w:sz w:val="20"/>
+                <w:szCs w:val="20"/>
+                <w:lang w:val="uk-UA"/>
+              </w:rPr>
+            </w:pPr>
+            <w:r>
+              <w:rPr>
+                <w:rFonts w:ascii="Courier New" w:hAnsi="Courier New" w:cs="Courier New"/>
+                <w:sz w:val="20"/>
+                <w:szCs w:val="20"/>
+                <w:lang w:val="uk-UA"/>
+              </w:rPr>
+              <w:t xml:space="preserve">                print("Результат:", div(a, b))</w:t>
+            </w:r>
+          </w:p>
+          <w:p>
+            <w:pPr>
+              <w:ind w:firstLine="0"/>
+              <w:rPr>
+                <w:rFonts w:ascii="Courier New" w:hAnsi="Courier New" w:cs="Courier New"/>
+                <w:sz w:val="20"/>
+                <w:szCs w:val="20"/>
+                <w:lang w:val="uk-UA"/>
+              </w:rPr>
+            </w:pPr>
+            <w:r>
+              <w:rPr>
+                <w:rFonts w:ascii="Courier New" w:hAnsi="Courier New" w:cs="Courier New"/>
+                <w:sz w:val="20"/>
+                <w:szCs w:val="20"/>
+                <w:lang w:val="uk-UA"/>
+              </w:rPr>
+              <w:t xml:space="preserve">    else:</w:t>
+            </w:r>
+          </w:p>
+          <w:p>
+            <w:pPr>
+              <w:ind w:firstLine="0"/>
+              <w:rPr>
+                <w:rFonts w:ascii="Courier New" w:hAnsi="Courier New" w:cs="Courier New"/>
+                <w:sz w:val="20"/>
+                <w:szCs w:val="20"/>
+                <w:lang w:val="uk-UA"/>
+              </w:rPr>
+            </w:pPr>
+            <w:r>
+              <w:rPr>
+                <w:rFonts w:ascii="Courier New" w:hAnsi="Courier New" w:cs="Courier New"/>
+                <w:sz w:val="20"/>
+                <w:szCs w:val="20"/>
+                <w:lang w:val="uk-UA"/>
+              </w:rPr>
+              <w:t xml:space="preserve">        print("Невірна операція! Спробуйте ще раз.")</w:t>
+            </w:r>
+          </w:p>
+          <w:p>
+            <w:pPr>
+              <w:ind w:firstLine="0"/>
+              <w:rPr>
+                <w:rFonts w:ascii="Courier New" w:hAnsi="Courier New" w:cs="Courier New"/>
+                <w:sz w:val="20"/>
+                <w:szCs w:val="20"/>
+                <w:lang w:val="ru-RU"/>
+              </w:rPr>
+            </w:pPr>
+          </w:p>
+        </w:tc>
+      </w:tr>
+    </w:tbl>
+    <w:p>
+      <w:pPr>
+        <w:jc w:val="right"/>
+      </w:pPr>
+      <w:r>
+        <w:rPr>
+          <w:lang w:val="uk-UA"/>
+        </w:rPr>
+        <w:lastRenderedPageBreak/>
+        <w:t>Звіт до Теми №</w:t>
+      </w:r>
+      <w:r>
+        <w:rPr>
+          <w:lang w:val="ru-RU"/>
+        </w:rPr>
+        <w:t>5</w:t>
+      </w:r>
+    </w:p>
+    <w:p>
+      <w:pPr>
+        <w:spacing w:after="0" w:line="240" w:lineRule="auto"/>
+        <w:ind w:firstLine="851"/>
+        <w:jc w:val="center"/>
+        <w:rPr>
+          <w:rFonts w:cs="Times New Roman"/>
+          <w:lang w:val="uk-UA"/>
+        </w:rPr>
+      </w:pPr>
+      <w:r>
+        <w:rPr>
+          <w:rFonts w:ascii="Tahoma" w:hAnsi="Tahoma" w:cs="Tahoma"/>
+          <w:lang w:val="uk-UA"/>
+        </w:rPr>
+        <w:t>﻿﻿</w:t>
+      </w:r>
+      <w:r>
+        <w:rPr>
+          <w:rFonts w:cs="Times New Roman"/>
+          <w:lang w:val="uk-UA"/>
+        </w:rPr>
+        <w:t>Завдання</w:t>
+      </w:r>
+    </w:p>
+    <w:p>
+      <w:pPr>
+        <w:spacing w:after="0" w:line="240" w:lineRule="auto"/>
+        <w:rPr>
+          <w:rFonts w:cs="Times New Roman"/>
+          <w:szCs w:val="28"/>
+          <w:lang w:val="uk-UA"/>
+        </w:rPr>
+      </w:pPr>
+      <w:r>
+        <w:rPr>
+          <w:rFonts w:cs="Times New Roman"/>
+          <w:szCs w:val="28"/>
+          <w:lang w:val="uk-UA"/>
+        </w:rPr>
+        <w:t>1)</w:t>
+      </w:r>
+      <w:r>
+        <w:rPr>
+          <w:rFonts w:cs="Times New Roman"/>
+          <w:szCs w:val="28"/>
+          <w:lang w:val="uk-UA"/>
+        </w:rPr>
+        <w:tab/>
+        <w:t>Гра з комп’ютером: камінь, ножиці, папір. Програма виконує запит від користувача на введення одного із значень ["stone", "scissor", "paper"]. Наступним кроком, використовуючи модуль random, програма у випадковому порядку вибирає одне із значень ["stone", "scissor", "paper"]. В залежності від умови, що камінь перемагає ножиці, ножиці перемагають папір, а папір перемагає камінь визначити переможця.</w:t>
+      </w:r>
+    </w:p>
+    <w:p>
+      <w:pPr>
+        <w:spacing w:after="0" w:line="240" w:lineRule="auto"/>
+        <w:rPr>
+          <w:rFonts w:cs="Times New Roman"/>
+          <w:szCs w:val="28"/>
+          <w:lang w:val="uk-UA"/>
+        </w:rPr>
+      </w:pPr>
+      <w:r>
+        <w:rPr>
+          <w:rFonts w:cs="Times New Roman"/>
+          <w:szCs w:val="28"/>
+          <w:lang w:val="uk-UA"/>
+        </w:rPr>
+        <w:t>2)</w:t>
+      </w:r>
+      <w:r>
+        <w:rPr>
+          <w:rFonts w:cs="Times New Roman"/>
+          <w:szCs w:val="28"/>
+          <w:lang w:val="uk-UA"/>
+        </w:rPr>
+        <w:tab/>
+        <w:t xml:space="preserve">Програма конвертування іноземної валюти в українську гривню. Для отримання актуальних курсів валют необхідно використовувати API НБУ та модуль, що надає можливість виконувати запити до сторонніх сервісів requests. Достатня умова роботи – можливість конвертації для трьох іноземних валют EUR, USD, PLN. Користувачу надається можливість введення кількості та типу </w:t>
+      </w:r>
+      <w:r>
+        <w:rPr>
+          <w:rFonts w:cs="Times New Roman"/>
+          <w:szCs w:val="28"/>
+          <w:lang w:val="uk-UA"/>
+        </w:rPr>
+        <w:lastRenderedPageBreak/>
+        <w:t>валюти, результат роботи програми – конвертоване значення в українських гривнях.</w:t>
+      </w:r>
+    </w:p>
+    <w:p>
+      <w:pPr>
+        <w:spacing w:after="0" w:line="240" w:lineRule="auto"/>
+        <w:rPr>
+          <w:rFonts w:cs="Times New Roman"/>
+          <w:szCs w:val="28"/>
+          <w:lang w:val="uk-UA"/>
+        </w:rPr>
+      </w:pPr>
+      <w:r>
+        <w:rPr>
+          <w:rFonts w:cs="Times New Roman"/>
+          <w:szCs w:val="28"/>
+          <w:lang w:val="uk-UA"/>
+        </w:rPr>
+        <w:t>3)</w:t>
+      </w:r>
+      <w:r>
+        <w:rPr>
+          <w:rFonts w:cs="Times New Roman"/>
+          <w:szCs w:val="28"/>
+          <w:lang w:val="uk-UA"/>
+        </w:rPr>
+        <w:tab/>
+        <w:t>Використання модулів для програми калькулятор. Функції додавання, віднімання, множення та ділення перенести в файл functions.py. Функції запиту на введення даних для операцій та самих операцій перемістити в файл operations.py. Програму калькулятор реалізувати в файлі calc.py, до якого підключають файл functions.py та operations.py.</w:t>
+      </w:r>
+    </w:p>
+    <w:p>
+      <w:pPr>
+        <w:jc w:val="center"/>
+        <w:rPr>
+          <w:lang w:val="ru-RU"/>
+        </w:rPr>
+      </w:pPr>
+      <w:r>
+        <w:rPr>
+          <w:lang w:val="uk-UA"/>
+        </w:rPr>
+        <w:t>Хід виконання завдання</w:t>
+      </w:r>
+    </w:p>
+    <w:p>
+      <w:pPr>
+        <w:rPr>
+          <w:lang w:val="uk-UA"/>
+        </w:rPr>
+      </w:pPr>
+      <w:r>
+        <w:rPr>
+          <w:lang w:val="uk-UA"/>
+        </w:rPr>
+        <w:t>Текст програми:</w:t>
+      </w:r>
+    </w:p>
+    <w:tbl>
+      <w:tblPr>
+        <w:tblStyle w:val="ae"/>
+        <w:tblW w:w="0" w:type="auto"/>
+        <w:tblInd w:w="805" w:type="dxa"/>
+        <w:tblLook w:val="04A0" w:firstRow="1" w:lastRow="0" w:firstColumn="1" w:lastColumn="0" w:noHBand="0" w:noVBand="1"/>
+      </w:tblPr>
+      <w:tblGrid>
+        <w:gridCol w:w="8824"/>
+      </w:tblGrid>
+      <w:tr>
+        <w:tc>
+          <w:tcPr>
+            <w:tcW w:w="8545" w:type="dxa"/>
+            <w:tcBorders>
+              <w:top w:val="single" w:sz="4" w:space="0" w:color="auto"/>
+              <w:left w:val="single" w:sz="4" w:space="0" w:color="auto"/>
+              <w:bottom w:val="single" w:sz="4" w:space="0" w:color="auto"/>
+              <w:right w:val="single" w:sz="4" w:space="0" w:color="auto"/>
+            </w:tcBorders>
+          </w:tcPr>
+          <w:p>
+            <w:pPr>
+              <w:ind w:firstLine="0"/>
+              <w:rPr>
+                <w:rFonts w:ascii="Courier New" w:hAnsi="Courier New" w:cs="Courier New"/>
+                <w:sz w:val="20"/>
+                <w:szCs w:val="20"/>
+              </w:rPr>
+            </w:pPr>
+            <w:r>
+              <w:rPr>
+                <w:rFonts w:ascii="Courier New" w:hAnsi="Courier New" w:cs="Courier New"/>
+                <w:sz w:val="20"/>
+                <w:szCs w:val="20"/>
+              </w:rPr>
+              <w:t>#task1</w:t>
+            </w:r>
+          </w:p>
+          <w:p>
+            <w:pPr>
+              <w:ind w:firstLine="0"/>
+              <w:rPr>
+                <w:rFonts w:ascii="Courier New" w:hAnsi="Courier New" w:cs="Courier New"/>
+                <w:sz w:val="20"/>
+                <w:szCs w:val="20"/>
+              </w:rPr>
+            </w:pPr>
+            <w:r>
+              <w:rPr>
+                <w:rFonts w:ascii="Courier New" w:hAnsi="Courier New" w:cs="Courier New"/>
+                <w:sz w:val="20"/>
+                <w:szCs w:val="20"/>
+              </w:rPr>
+              <w:t>import random</w:t>
+            </w:r>
+          </w:p>
+          <w:p>
+            <w:pPr>
+              <w:ind w:firstLine="0"/>
+              <w:rPr>
+                <w:rFonts w:ascii="Courier New" w:hAnsi="Courier New" w:cs="Courier New"/>
+                <w:sz w:val="20"/>
+                <w:szCs w:val="20"/>
+              </w:rPr>
+            </w:pPr>
+          </w:p>
+          <w:p>
+            <w:pPr>
+              <w:ind w:firstLine="0"/>
+              <w:rPr>
+                <w:rFonts w:ascii="Courier New" w:hAnsi="Courier New" w:cs="Courier New"/>
+                <w:sz w:val="20"/>
+                <w:szCs w:val="20"/>
+              </w:rPr>
+            </w:pPr>
+            <w:r>
+              <w:rPr>
+                <w:rFonts w:ascii="Courier New" w:hAnsi="Courier New" w:cs="Courier New"/>
+                <w:sz w:val="20"/>
+                <w:szCs w:val="20"/>
+              </w:rPr>
+              <w:t>options = ["stone", "scissor", "paper"]</w:t>
+            </w:r>
+          </w:p>
+          <w:p>
+            <w:pPr>
+              <w:ind w:firstLine="0"/>
+              <w:rPr>
+                <w:rFonts w:ascii="Courier New" w:hAnsi="Courier New" w:cs="Courier New"/>
+                <w:sz w:val="20"/>
+                <w:szCs w:val="20"/>
+              </w:rPr>
+            </w:pPr>
+          </w:p>
+          <w:p>
+            <w:pPr>
+              <w:ind w:firstLine="0"/>
+              <w:rPr>
+                <w:rFonts w:ascii="Courier New" w:hAnsi="Courier New" w:cs="Courier New"/>
+                <w:sz w:val="20"/>
+                <w:szCs w:val="20"/>
+              </w:rPr>
+            </w:pPr>
+            <w:r>
+              <w:rPr>
+                <w:rFonts w:ascii="Courier New" w:hAnsi="Courier New" w:cs="Courier New"/>
+                <w:sz w:val="20"/>
+                <w:szCs w:val="20"/>
+              </w:rPr>
+              <w:t>user = input("Введіть stone, scissor або paper: ")</w:t>
+            </w:r>
+          </w:p>
+          <w:p>
+            <w:pPr>
+              <w:ind w:firstLine="0"/>
+              <w:rPr>
+                <w:rFonts w:ascii="Courier New" w:hAnsi="Courier New" w:cs="Courier New"/>
+                <w:sz w:val="20"/>
+                <w:szCs w:val="20"/>
+              </w:rPr>
+            </w:pPr>
+          </w:p>
+          <w:p>
+            <w:pPr>
+              <w:ind w:firstLine="0"/>
+              <w:rPr>
+                <w:rFonts w:ascii="Courier New" w:hAnsi="Courier New" w:cs="Courier New"/>
+                <w:sz w:val="20"/>
+                <w:szCs w:val="20"/>
+              </w:rPr>
+            </w:pPr>
+            <w:r>
+              <w:rPr>
+                <w:rFonts w:ascii="Courier New" w:hAnsi="Courier New" w:cs="Courier New"/>
+                <w:sz w:val="20"/>
+                <w:szCs w:val="20"/>
+              </w:rPr>
+              <w:t>if user not in options:</w:t>
+            </w:r>
+          </w:p>
+          <w:p>
+            <w:pPr>
+              <w:ind w:firstLine="0"/>
+              <w:rPr>
+                <w:rFonts w:ascii="Courier New" w:hAnsi="Courier New" w:cs="Courier New"/>
+                <w:sz w:val="20"/>
+                <w:szCs w:val="20"/>
+              </w:rPr>
+            </w:pPr>
+            <w:r>
+              <w:rPr>
+                <w:rFonts w:ascii="Courier New" w:hAnsi="Courier New" w:cs="Courier New"/>
+                <w:sz w:val="20"/>
+                <w:szCs w:val="20"/>
+              </w:rPr>
+              <w:t xml:space="preserve">    print("Невірний ввід!")</w:t>
+            </w:r>
+          </w:p>
+          <w:p>
+            <w:pPr>
+              <w:ind w:firstLine="0"/>
+              <w:rPr>
+                <w:rFonts w:ascii="Courier New" w:hAnsi="Courier New" w:cs="Courier New"/>
+                <w:sz w:val="20"/>
+                <w:szCs w:val="20"/>
+              </w:rPr>
+            </w:pPr>
+            <w:r>
+              <w:rPr>
+                <w:rFonts w:ascii="Courier New" w:hAnsi="Courier New" w:cs="Courier New"/>
+                <w:sz w:val="20"/>
+                <w:szCs w:val="20"/>
+              </w:rPr>
+              <w:t>else:</w:t>
+            </w:r>
+          </w:p>
+          <w:p>
+            <w:pPr>
+              <w:ind w:firstLine="0"/>
+              <w:rPr>
+                <w:rFonts w:ascii="Courier New" w:hAnsi="Courier New" w:cs="Courier New"/>
+                <w:sz w:val="20"/>
+                <w:szCs w:val="20"/>
+              </w:rPr>
+            </w:pPr>
+            <w:r>
+              <w:rPr>
+                <w:rFonts w:ascii="Courier New" w:hAnsi="Courier New" w:cs="Courier New"/>
+                <w:sz w:val="20"/>
+                <w:szCs w:val="20"/>
+              </w:rPr>
+              <w:t xml:space="preserve">    value = random.choice(options)</w:t>
+            </w:r>
+          </w:p>
+          <w:p>
+            <w:pPr>
+              <w:ind w:firstLine="0"/>
+              <w:rPr>
+                <w:rFonts w:ascii="Courier New" w:hAnsi="Courier New" w:cs="Courier New"/>
+                <w:sz w:val="20"/>
+                <w:szCs w:val="20"/>
+              </w:rPr>
+            </w:pPr>
+            <w:r>
+              <w:rPr>
+                <w:rFonts w:ascii="Courier New" w:hAnsi="Courier New" w:cs="Courier New"/>
+                <w:sz w:val="20"/>
+                <w:szCs w:val="20"/>
+              </w:rPr>
+              <w:t xml:space="preserve">    print(value)</w:t>
+            </w:r>
+          </w:p>
+          <w:p>
+            <w:pPr>
+              <w:ind w:firstLine="0"/>
+              <w:rPr>
+                <w:rFonts w:ascii="Courier New" w:hAnsi="Courier New" w:cs="Courier New"/>
+                <w:sz w:val="20"/>
+                <w:szCs w:val="20"/>
+              </w:rPr>
+            </w:pPr>
+          </w:p>
+          <w:p>
+            <w:pPr>
+              <w:ind w:firstLine="0"/>
+              <w:rPr>
+                <w:rFonts w:ascii="Courier New" w:hAnsi="Courier New" w:cs="Courier New"/>
+                <w:sz w:val="20"/>
+                <w:szCs w:val="20"/>
+              </w:rPr>
+            </w:pPr>
+            <w:r>
+              <w:rPr>
+                <w:rFonts w:ascii="Courier New" w:hAnsi="Courier New" w:cs="Courier New"/>
+                <w:sz w:val="20"/>
+                <w:szCs w:val="20"/>
+              </w:rPr>
+              <w:t xml:space="preserve">    if user == value:</w:t>
+            </w:r>
+          </w:p>
+          <w:p>
+            <w:pPr>
+              <w:ind w:firstLine="0"/>
+              <w:rPr>
+                <w:rFonts w:ascii="Courier New" w:hAnsi="Courier New" w:cs="Courier New"/>
+                <w:sz w:val="20"/>
+                <w:szCs w:val="20"/>
+              </w:rPr>
+            </w:pPr>
+            <w:r>
+              <w:rPr>
+                <w:rFonts w:ascii="Courier New" w:hAnsi="Courier New" w:cs="Courier New"/>
+                <w:sz w:val="20"/>
+                <w:szCs w:val="20"/>
+              </w:rPr>
+              <w:t xml:space="preserve">        print("Нічия!")</w:t>
+            </w:r>
+          </w:p>
+          <w:p>
+            <w:pPr>
+              <w:ind w:firstLine="0"/>
+              <w:rPr>
+                <w:rFonts w:ascii="Courier New" w:hAnsi="Courier New" w:cs="Courier New"/>
+                <w:sz w:val="20"/>
+                <w:szCs w:val="20"/>
+              </w:rPr>
+            </w:pPr>
+            <w:r>
+              <w:rPr>
+                <w:rFonts w:ascii="Courier New" w:hAnsi="Courier New" w:cs="Courier New"/>
+                <w:sz w:val="20"/>
+                <w:szCs w:val="20"/>
+              </w:rPr>
+              <w:t xml:space="preserve">    elif (user == "stone" and value == "scissor") or \</w:t>
+            </w:r>
+          </w:p>
+          <w:p>
+            <w:pPr>
+              <w:ind w:firstLine="0"/>
+              <w:rPr>
+                <w:rFonts w:ascii="Courier New" w:hAnsi="Courier New" w:cs="Courier New"/>
+                <w:sz w:val="20"/>
+                <w:szCs w:val="20"/>
+              </w:rPr>
+            </w:pPr>
+            <w:r>
+              <w:rPr>
+                <w:rFonts w:ascii="Courier New" w:hAnsi="Courier New" w:cs="Courier New"/>
+                <w:sz w:val="20"/>
+                <w:szCs w:val="20"/>
+              </w:rPr>
+              <w:t xml:space="preserve">         (user == "scissor" and value == "paper") or \</w:t>
+            </w:r>
+          </w:p>
+          <w:p>
+            <w:pPr>
+              <w:ind w:firstLine="0"/>
+              <w:rPr>
+                <w:rFonts w:ascii="Courier New" w:hAnsi="Courier New" w:cs="Courier New"/>
+                <w:sz w:val="20"/>
+                <w:szCs w:val="20"/>
+              </w:rPr>
+            </w:pPr>
+            <w:r>
+              <w:rPr>
+                <w:rFonts w:ascii="Courier New" w:hAnsi="Courier New" w:cs="Courier New"/>
+                <w:sz w:val="20"/>
+                <w:szCs w:val="20"/>
+              </w:rPr>
+              <w:t xml:space="preserve">         (user == "paper" and value == "stone"):</w:t>
+            </w:r>
+          </w:p>
+          <w:p>
+            <w:pPr>
+              <w:ind w:firstLine="0"/>
+              <w:rPr>
+                <w:rFonts w:ascii="Courier New" w:hAnsi="Courier New" w:cs="Courier New"/>
+                <w:sz w:val="20"/>
+                <w:szCs w:val="20"/>
+                <w:lang w:val="ru-RU"/>
+              </w:rPr>
+            </w:pPr>
+            <w:r>
+              <w:rPr>
+                <w:rFonts w:ascii="Courier New" w:hAnsi="Courier New" w:cs="Courier New"/>
+                <w:sz w:val="20"/>
+                <w:szCs w:val="20"/>
+              </w:rPr>
+              <w:t xml:space="preserve">        print</w:t>
+            </w:r>
+            <w:r>
+              <w:rPr>
+                <w:rFonts w:ascii="Courier New" w:hAnsi="Courier New" w:cs="Courier New"/>
+                <w:sz w:val="20"/>
+                <w:szCs w:val="20"/>
+                <w:lang w:val="ru-RU"/>
+              </w:rPr>
+              <w:t>("Ви перемогли!")</w:t>
+            </w:r>
+          </w:p>
+          <w:p>
+            <w:pPr>
+              <w:ind w:firstLine="0"/>
+              <w:rPr>
+                <w:rFonts w:ascii="Courier New" w:hAnsi="Courier New" w:cs="Courier New"/>
+                <w:sz w:val="20"/>
+                <w:szCs w:val="20"/>
+                <w:lang w:val="ru-RU"/>
+              </w:rPr>
+            </w:pPr>
+            <w:r>
+              <w:rPr>
+                <w:rFonts w:ascii="Courier New" w:hAnsi="Courier New" w:cs="Courier New"/>
+                <w:sz w:val="20"/>
+                <w:szCs w:val="20"/>
+                <w:lang w:val="ru-RU"/>
+              </w:rPr>
+              <w:t xml:space="preserve">    </w:t>
+            </w:r>
+            <w:r>
+              <w:rPr>
+                <w:rFonts w:ascii="Courier New" w:hAnsi="Courier New" w:cs="Courier New"/>
+                <w:sz w:val="20"/>
+                <w:szCs w:val="20"/>
+              </w:rPr>
+              <w:t>else</w:t>
+            </w:r>
+            <w:r>
+              <w:rPr>
+                <w:rFonts w:ascii="Courier New" w:hAnsi="Courier New" w:cs="Courier New"/>
+                <w:sz w:val="20"/>
+                <w:szCs w:val="20"/>
+                <w:lang w:val="ru-RU"/>
+              </w:rPr>
+              <w:t>:</w:t>
+            </w:r>
+          </w:p>
+          <w:p>
+            <w:pPr>
+              <w:ind w:firstLine="0"/>
+              <w:rPr>
+                <w:rFonts w:ascii="Courier New" w:hAnsi="Courier New" w:cs="Courier New"/>
+                <w:sz w:val="20"/>
+                <w:szCs w:val="20"/>
+                <w:lang w:val="ru-RU"/>
+              </w:rPr>
+            </w:pPr>
+            <w:r>
+              <w:rPr>
+                <w:rFonts w:ascii="Courier New" w:hAnsi="Courier New" w:cs="Courier New"/>
+                <w:sz w:val="20"/>
+                <w:szCs w:val="20"/>
+                <w:lang w:val="ru-RU"/>
+              </w:rPr>
+              <w:t xml:space="preserve">        </w:t>
+            </w:r>
+            <w:r>
+              <w:rPr>
+                <w:rFonts w:ascii="Courier New" w:hAnsi="Courier New" w:cs="Courier New"/>
+                <w:sz w:val="20"/>
+                <w:szCs w:val="20"/>
+              </w:rPr>
+              <w:t>print</w:t>
+            </w:r>
+            <w:r>
+              <w:rPr>
+                <w:rFonts w:ascii="Courier New" w:hAnsi="Courier New" w:cs="Courier New"/>
+                <w:sz w:val="20"/>
+                <w:szCs w:val="20"/>
+                <w:lang w:val="ru-RU"/>
+              </w:rPr>
+              <w:t>("Ви програли!")</w:t>
+            </w:r>
+          </w:p>
+          <w:p>
+            <w:pPr>
+              <w:ind w:firstLine="0"/>
+              <w:rPr>
+                <w:rFonts w:ascii="Courier New" w:hAnsi="Courier New" w:cs="Courier New"/>
+                <w:sz w:val="20"/>
+                <w:szCs w:val="20"/>
+                <w:lang w:val="ru-RU"/>
+              </w:rPr>
+            </w:pPr>
+            <w:r>
+              <w:rPr>
+                <w:rFonts w:ascii="Courier New" w:hAnsi="Courier New" w:cs="Courier New"/>
+                <w:sz w:val="20"/>
+                <w:szCs w:val="20"/>
+                <w:lang w:val="ru-RU"/>
+              </w:rPr>
+              <w:t>#</w:t>
+            </w:r>
+            <w:r>
+              <w:rPr>
+                <w:rFonts w:ascii="Courier New" w:hAnsi="Courier New" w:cs="Courier New"/>
+                <w:sz w:val="20"/>
+                <w:szCs w:val="20"/>
+              </w:rPr>
+              <w:t>task</w:t>
+            </w:r>
+            <w:r>
+              <w:rPr>
+                <w:rFonts w:ascii="Courier New" w:hAnsi="Courier New" w:cs="Courier New"/>
+                <w:sz w:val="20"/>
+                <w:szCs w:val="20"/>
+                <w:lang w:val="ru-RU"/>
+              </w:rPr>
+              <w:t>2</w:t>
+            </w:r>
+          </w:p>
+          <w:p>
+            <w:pPr>
+              <w:ind w:firstLine="0"/>
+              <w:rPr>
+                <w:rFonts w:ascii="Courier New" w:hAnsi="Courier New" w:cs="Courier New"/>
+                <w:sz w:val="20"/>
+                <w:szCs w:val="20"/>
+              </w:rPr>
+            </w:pPr>
+            <w:r>
+              <w:rPr>
+                <w:rFonts w:ascii="Courier New" w:hAnsi="Courier New" w:cs="Courier New"/>
+                <w:sz w:val="20"/>
+                <w:szCs w:val="20"/>
+              </w:rPr>
+              <w:t xml:space="preserve">import requests  </w:t>
+            </w:r>
+          </w:p>
+          <w:p>
+            <w:pPr>
+              <w:ind w:firstLine="0"/>
+              <w:rPr>
+                <w:rFonts w:ascii="Courier New" w:hAnsi="Courier New" w:cs="Courier New"/>
+                <w:sz w:val="20"/>
+                <w:szCs w:val="20"/>
+              </w:rPr>
+            </w:pPr>
+          </w:p>
+          <w:p>
+            <w:pPr>
+              <w:ind w:firstLine="0"/>
+              <w:rPr>
+                <w:rFonts w:ascii="Courier New" w:hAnsi="Courier New" w:cs="Courier New"/>
+                <w:sz w:val="20"/>
+                <w:szCs w:val="20"/>
+              </w:rPr>
+            </w:pPr>
+            <w:r>
+              <w:rPr>
+                <w:rFonts w:ascii="Courier New" w:hAnsi="Courier New" w:cs="Courier New"/>
+                <w:sz w:val="20"/>
+                <w:szCs w:val="20"/>
+              </w:rPr>
+              <w:t>response = requests.get("https://bank.gov.ua/NBUStatService/v1/statdirectory/exchangenew?json")</w:t>
+            </w:r>
+          </w:p>
+          <w:p>
+            <w:pPr>
+              <w:ind w:firstLine="0"/>
+              <w:rPr>
+                <w:rFonts w:ascii="Courier New" w:hAnsi="Courier New" w:cs="Courier New"/>
+                <w:sz w:val="20"/>
+                <w:szCs w:val="20"/>
+              </w:rPr>
+            </w:pPr>
+          </w:p>
+          <w:p>
+            <w:pPr>
+              <w:ind w:firstLine="0"/>
+              <w:rPr>
+                <w:rFonts w:ascii="Courier New" w:hAnsi="Courier New" w:cs="Courier New"/>
+                <w:sz w:val="20"/>
+                <w:szCs w:val="20"/>
+              </w:rPr>
+            </w:pPr>
+            <w:r>
+              <w:rPr>
+                <w:rFonts w:ascii="Courier New" w:hAnsi="Courier New" w:cs="Courier New"/>
+                <w:sz w:val="20"/>
+                <w:szCs w:val="20"/>
+              </w:rPr>
+              <w:t>data = response.json()</w:t>
+            </w:r>
+          </w:p>
+          <w:p>
+            <w:pPr>
+              <w:ind w:firstLine="0"/>
+              <w:rPr>
+                <w:rFonts w:ascii="Courier New" w:hAnsi="Courier New" w:cs="Courier New"/>
+                <w:sz w:val="20"/>
+                <w:szCs w:val="20"/>
+              </w:rPr>
+            </w:pPr>
+          </w:p>
+          <w:p>
+            <w:pPr>
+              <w:ind w:firstLine="0"/>
+              <w:rPr>
+                <w:rFonts w:ascii="Courier New" w:hAnsi="Courier New" w:cs="Courier New"/>
+                <w:sz w:val="20"/>
+                <w:szCs w:val="20"/>
+              </w:rPr>
+            </w:pPr>
+            <w:r>
+              <w:rPr>
+                <w:rFonts w:ascii="Courier New" w:hAnsi="Courier New" w:cs="Courier New"/>
+                <w:sz w:val="20"/>
+                <w:szCs w:val="20"/>
+              </w:rPr>
+              <w:t>rates = {}</w:t>
+            </w:r>
+          </w:p>
+          <w:p>
+            <w:pPr>
+              <w:ind w:firstLine="0"/>
+              <w:rPr>
+                <w:rFonts w:ascii="Courier New" w:hAnsi="Courier New" w:cs="Courier New"/>
+                <w:sz w:val="20"/>
+                <w:szCs w:val="20"/>
+              </w:rPr>
+            </w:pPr>
+          </w:p>
+          <w:p>
+            <w:pPr>
+              <w:ind w:firstLine="0"/>
+              <w:rPr>
+                <w:rFonts w:ascii="Courier New" w:hAnsi="Courier New" w:cs="Courier New"/>
+                <w:sz w:val="20"/>
+                <w:szCs w:val="20"/>
+              </w:rPr>
+            </w:pPr>
+            <w:r>
+              <w:rPr>
+                <w:rFonts w:ascii="Courier New" w:hAnsi="Courier New" w:cs="Courier New"/>
+                <w:sz w:val="20"/>
+                <w:szCs w:val="20"/>
+              </w:rPr>
+              <w:t>for elem in data:</w:t>
+            </w:r>
+          </w:p>
+          <w:p>
+            <w:pPr>
+              <w:ind w:firstLine="0"/>
+              <w:rPr>
+                <w:rFonts w:ascii="Courier New" w:hAnsi="Courier New" w:cs="Courier New"/>
+                <w:sz w:val="20"/>
+                <w:szCs w:val="20"/>
+              </w:rPr>
+            </w:pPr>
+            <w:r>
+              <w:rPr>
+                <w:rFonts w:ascii="Courier New" w:hAnsi="Courier New" w:cs="Courier New"/>
+                <w:sz w:val="20"/>
+                <w:szCs w:val="20"/>
+              </w:rPr>
+              <w:t xml:space="preserve">    if elem["cc"] in ["USD", "EUR", "PLN"]:</w:t>
+            </w:r>
+          </w:p>
+          <w:p>
+            <w:pPr>
+              <w:ind w:firstLine="0"/>
+              <w:rPr>
+                <w:rFonts w:ascii="Courier New" w:hAnsi="Courier New" w:cs="Courier New"/>
+                <w:sz w:val="20"/>
+                <w:szCs w:val="20"/>
+              </w:rPr>
+            </w:pPr>
+            <w:r>
+              <w:rPr>
+                <w:rFonts w:ascii="Courier New" w:hAnsi="Courier New" w:cs="Courier New"/>
+                <w:sz w:val="20"/>
+                <w:szCs w:val="20"/>
+              </w:rPr>
+              <w:lastRenderedPageBreak/>
+              <w:t xml:space="preserve">        rates[elem["cc"]] = elem["rate"]</w:t>
+            </w:r>
+          </w:p>
+          <w:p>
+            <w:pPr>
+              <w:ind w:firstLine="0"/>
+              <w:rPr>
+                <w:rFonts w:ascii="Courier New" w:hAnsi="Courier New" w:cs="Courier New"/>
+                <w:sz w:val="20"/>
+                <w:szCs w:val="20"/>
+              </w:rPr>
+            </w:pPr>
+          </w:p>
+          <w:p>
+            <w:pPr>
+              <w:ind w:firstLine="0"/>
+              <w:rPr>
+                <w:rFonts w:ascii="Courier New" w:hAnsi="Courier New" w:cs="Courier New"/>
+                <w:sz w:val="20"/>
+                <w:szCs w:val="20"/>
+              </w:rPr>
+            </w:pPr>
+            <w:r>
+              <w:rPr>
+                <w:rFonts w:ascii="Courier New" w:hAnsi="Courier New" w:cs="Courier New"/>
+                <w:sz w:val="20"/>
+                <w:szCs w:val="20"/>
+              </w:rPr>
+              <w:t>print("</w:t>
+            </w:r>
+            <w:r>
+              <w:rPr>
+                <w:rFonts w:ascii="Courier New" w:hAnsi="Courier New" w:cs="Courier New"/>
+                <w:sz w:val="20"/>
+                <w:szCs w:val="20"/>
+                <w:lang w:val="ru-RU"/>
+              </w:rPr>
+              <w:t>Доступні</w:t>
+            </w:r>
+            <w:r>
+              <w:rPr>
+                <w:rFonts w:ascii="Courier New" w:hAnsi="Courier New" w:cs="Courier New"/>
+                <w:sz w:val="20"/>
+                <w:szCs w:val="20"/>
+              </w:rPr>
+              <w:t xml:space="preserve"> </w:t>
+            </w:r>
+            <w:r>
+              <w:rPr>
+                <w:rFonts w:ascii="Courier New" w:hAnsi="Courier New" w:cs="Courier New"/>
+                <w:sz w:val="20"/>
+                <w:szCs w:val="20"/>
+                <w:lang w:val="ru-RU"/>
+              </w:rPr>
+              <w:t>валюти</w:t>
+            </w:r>
+            <w:r>
+              <w:rPr>
+                <w:rFonts w:ascii="Courier New" w:hAnsi="Courier New" w:cs="Courier New"/>
+                <w:sz w:val="20"/>
+                <w:szCs w:val="20"/>
+              </w:rPr>
+              <w:t>: USD, EUR, PLN")</w:t>
+            </w:r>
+          </w:p>
+          <w:p>
+            <w:pPr>
+              <w:ind w:firstLine="0"/>
+              <w:rPr>
+                <w:rFonts w:ascii="Courier New" w:hAnsi="Courier New" w:cs="Courier New"/>
+                <w:sz w:val="20"/>
+                <w:szCs w:val="20"/>
+              </w:rPr>
+            </w:pPr>
+          </w:p>
+          <w:p>
+            <w:pPr>
+              <w:ind w:firstLine="0"/>
+              <w:rPr>
+                <w:rFonts w:ascii="Courier New" w:hAnsi="Courier New" w:cs="Courier New"/>
+                <w:sz w:val="20"/>
+                <w:szCs w:val="20"/>
+              </w:rPr>
+            </w:pPr>
+            <w:r>
+              <w:rPr>
+                <w:rFonts w:ascii="Courier New" w:hAnsi="Courier New" w:cs="Courier New"/>
+                <w:sz w:val="20"/>
+                <w:szCs w:val="20"/>
+              </w:rPr>
+              <w:t>currency = input("</w:t>
+            </w:r>
+            <w:r>
+              <w:rPr>
+                <w:rFonts w:ascii="Courier New" w:hAnsi="Courier New" w:cs="Courier New"/>
+                <w:sz w:val="20"/>
+                <w:szCs w:val="20"/>
+                <w:lang w:val="ru-RU"/>
+              </w:rPr>
+              <w:t>Введіть</w:t>
+            </w:r>
+            <w:r>
+              <w:rPr>
+                <w:rFonts w:ascii="Courier New" w:hAnsi="Courier New" w:cs="Courier New"/>
+                <w:sz w:val="20"/>
+                <w:szCs w:val="20"/>
+              </w:rPr>
+              <w:t xml:space="preserve"> </w:t>
+            </w:r>
+            <w:r>
+              <w:rPr>
+                <w:rFonts w:ascii="Courier New" w:hAnsi="Courier New" w:cs="Courier New"/>
+                <w:sz w:val="20"/>
+                <w:szCs w:val="20"/>
+                <w:lang w:val="ru-RU"/>
+              </w:rPr>
+              <w:t>тип</w:t>
+            </w:r>
+            <w:r>
+              <w:rPr>
+                <w:rFonts w:ascii="Courier New" w:hAnsi="Courier New" w:cs="Courier New"/>
+                <w:sz w:val="20"/>
+                <w:szCs w:val="20"/>
+              </w:rPr>
+              <w:t xml:space="preserve"> </w:t>
+            </w:r>
+            <w:r>
+              <w:rPr>
+                <w:rFonts w:ascii="Courier New" w:hAnsi="Courier New" w:cs="Courier New"/>
+                <w:sz w:val="20"/>
+                <w:szCs w:val="20"/>
+                <w:lang w:val="ru-RU"/>
+              </w:rPr>
+              <w:t>валюти</w:t>
+            </w:r>
+            <w:r>
+              <w:rPr>
+                <w:rFonts w:ascii="Courier New" w:hAnsi="Courier New" w:cs="Courier New"/>
+                <w:sz w:val="20"/>
+                <w:szCs w:val="20"/>
+              </w:rPr>
+              <w:t>: ").upper()</w:t>
+            </w:r>
+          </w:p>
+          <w:p>
+            <w:pPr>
+              <w:ind w:firstLine="0"/>
+              <w:rPr>
+                <w:rFonts w:ascii="Courier New" w:hAnsi="Courier New" w:cs="Courier New"/>
+                <w:sz w:val="20"/>
+                <w:szCs w:val="20"/>
+              </w:rPr>
+            </w:pPr>
+          </w:p>
+          <w:p>
+            <w:pPr>
+              <w:ind w:firstLine="0"/>
+              <w:rPr>
+                <w:rFonts w:ascii="Courier New" w:hAnsi="Courier New" w:cs="Courier New"/>
+                <w:sz w:val="20"/>
+                <w:szCs w:val="20"/>
+              </w:rPr>
+            </w:pPr>
+            <w:r>
+              <w:rPr>
+                <w:rFonts w:ascii="Courier New" w:hAnsi="Courier New" w:cs="Courier New"/>
+                <w:sz w:val="20"/>
+                <w:szCs w:val="20"/>
+              </w:rPr>
+              <w:t>if currency not in rates:</w:t>
+            </w:r>
+          </w:p>
+          <w:p>
+            <w:pPr>
+              <w:ind w:firstLine="0"/>
+              <w:rPr>
+                <w:rFonts w:ascii="Courier New" w:hAnsi="Courier New" w:cs="Courier New"/>
+                <w:sz w:val="20"/>
+                <w:szCs w:val="20"/>
+              </w:rPr>
+            </w:pPr>
+            <w:r>
+              <w:rPr>
+                <w:rFonts w:ascii="Courier New" w:hAnsi="Courier New" w:cs="Courier New"/>
+                <w:sz w:val="20"/>
+                <w:szCs w:val="20"/>
+              </w:rPr>
+              <w:t xml:space="preserve">    print("</w:t>
+            </w:r>
+            <w:r>
+              <w:rPr>
+                <w:rFonts w:ascii="Courier New" w:hAnsi="Courier New" w:cs="Courier New"/>
+                <w:sz w:val="20"/>
+                <w:szCs w:val="20"/>
+                <w:lang w:val="ru-RU"/>
+              </w:rPr>
+              <w:t>Такої</w:t>
+            </w:r>
+            <w:r>
+              <w:rPr>
+                <w:rFonts w:ascii="Courier New" w:hAnsi="Courier New" w:cs="Courier New"/>
+                <w:sz w:val="20"/>
+                <w:szCs w:val="20"/>
+              </w:rPr>
+              <w:t xml:space="preserve"> </w:t>
+            </w:r>
+            <w:r>
+              <w:rPr>
+                <w:rFonts w:ascii="Courier New" w:hAnsi="Courier New" w:cs="Courier New"/>
+                <w:sz w:val="20"/>
+                <w:szCs w:val="20"/>
+                <w:lang w:val="ru-RU"/>
+              </w:rPr>
+              <w:t>валюти</w:t>
+            </w:r>
+            <w:r>
+              <w:rPr>
+                <w:rFonts w:ascii="Courier New" w:hAnsi="Courier New" w:cs="Courier New"/>
+                <w:sz w:val="20"/>
+                <w:szCs w:val="20"/>
+              </w:rPr>
+              <w:t xml:space="preserve"> </w:t>
+            </w:r>
+            <w:r>
+              <w:rPr>
+                <w:rFonts w:ascii="Courier New" w:hAnsi="Courier New" w:cs="Courier New"/>
+                <w:sz w:val="20"/>
+                <w:szCs w:val="20"/>
+                <w:lang w:val="ru-RU"/>
+              </w:rPr>
+              <w:t>немає</w:t>
+            </w:r>
+            <w:r>
+              <w:rPr>
+                <w:rFonts w:ascii="Courier New" w:hAnsi="Courier New" w:cs="Courier New"/>
+                <w:sz w:val="20"/>
+                <w:szCs w:val="20"/>
+              </w:rPr>
+              <w:t>!")</w:t>
+            </w:r>
+          </w:p>
+          <w:p>
+            <w:pPr>
+              <w:ind w:firstLine="0"/>
+              <w:rPr>
+                <w:rFonts w:ascii="Courier New" w:hAnsi="Courier New" w:cs="Courier New"/>
+                <w:sz w:val="20"/>
+                <w:szCs w:val="20"/>
+              </w:rPr>
+            </w:pPr>
+            <w:r>
+              <w:rPr>
+                <w:rFonts w:ascii="Courier New" w:hAnsi="Courier New" w:cs="Courier New"/>
+                <w:sz w:val="20"/>
+                <w:szCs w:val="20"/>
+              </w:rPr>
+              <w:t>else:</w:t>
+            </w:r>
+          </w:p>
+          <w:p>
+            <w:pPr>
+              <w:ind w:firstLine="0"/>
+              <w:rPr>
+                <w:rFonts w:ascii="Courier New" w:hAnsi="Courier New" w:cs="Courier New"/>
+                <w:sz w:val="20"/>
+                <w:szCs w:val="20"/>
+              </w:rPr>
+            </w:pPr>
+            <w:r>
+              <w:rPr>
+                <w:rFonts w:ascii="Courier New" w:hAnsi="Courier New" w:cs="Courier New"/>
+                <w:sz w:val="20"/>
+                <w:szCs w:val="20"/>
+              </w:rPr>
+              <w:t xml:space="preserve">    amount = float(input("</w:t>
+            </w:r>
+            <w:r>
+              <w:rPr>
+                <w:rFonts w:ascii="Courier New" w:hAnsi="Courier New" w:cs="Courier New"/>
+                <w:sz w:val="20"/>
+                <w:szCs w:val="20"/>
+                <w:lang w:val="ru-RU"/>
+              </w:rPr>
+              <w:t>Введіть</w:t>
+            </w:r>
+            <w:r>
+              <w:rPr>
+                <w:rFonts w:ascii="Courier New" w:hAnsi="Courier New" w:cs="Courier New"/>
+                <w:sz w:val="20"/>
+                <w:szCs w:val="20"/>
+              </w:rPr>
+              <w:t xml:space="preserve"> </w:t>
+            </w:r>
+            <w:r>
+              <w:rPr>
+                <w:rFonts w:ascii="Courier New" w:hAnsi="Courier New" w:cs="Courier New"/>
+                <w:sz w:val="20"/>
+                <w:szCs w:val="20"/>
+                <w:lang w:val="ru-RU"/>
+              </w:rPr>
+              <w:t>кількість</w:t>
+            </w:r>
+            <w:r>
+              <w:rPr>
+                <w:rFonts w:ascii="Courier New" w:hAnsi="Courier New" w:cs="Courier New"/>
+                <w:sz w:val="20"/>
+                <w:szCs w:val="20"/>
+              </w:rPr>
+              <w:t>: "))</w:t>
+            </w:r>
+          </w:p>
+          <w:p>
+            <w:pPr>
+              <w:ind w:firstLine="0"/>
+              <w:rPr>
+                <w:rFonts w:ascii="Courier New" w:hAnsi="Courier New" w:cs="Courier New"/>
+                <w:sz w:val="20"/>
+                <w:szCs w:val="20"/>
+              </w:rPr>
+            </w:pPr>
+            <w:r>
+              <w:rPr>
+                <w:rFonts w:ascii="Courier New" w:hAnsi="Courier New" w:cs="Courier New"/>
+                <w:sz w:val="20"/>
+                <w:szCs w:val="20"/>
+              </w:rPr>
+              <w:t xml:space="preserve">    result = amount * rates[currency]</w:t>
+            </w:r>
+          </w:p>
+          <w:p>
+            <w:pPr>
+              <w:ind w:firstLine="0"/>
+              <w:rPr>
+                <w:rFonts w:ascii="Courier New" w:hAnsi="Courier New" w:cs="Courier New"/>
+                <w:sz w:val="20"/>
+                <w:szCs w:val="20"/>
+              </w:rPr>
+            </w:pPr>
+            <w:r>
+              <w:rPr>
+                <w:rFonts w:ascii="Courier New" w:hAnsi="Courier New" w:cs="Courier New"/>
+                <w:sz w:val="20"/>
+                <w:szCs w:val="20"/>
+              </w:rPr>
+              <w:t xml:space="preserve">    print("</w:t>
+            </w:r>
+            <w:r>
+              <w:rPr>
+                <w:rFonts w:ascii="Courier New" w:hAnsi="Courier New" w:cs="Courier New"/>
+                <w:sz w:val="20"/>
+                <w:szCs w:val="20"/>
+                <w:lang w:val="ru-RU"/>
+              </w:rPr>
+              <w:t>Результат</w:t>
+            </w:r>
+            <w:r>
+              <w:rPr>
+                <w:rFonts w:ascii="Courier New" w:hAnsi="Courier New" w:cs="Courier New"/>
+                <w:sz w:val="20"/>
+                <w:szCs w:val="20"/>
+              </w:rPr>
+              <w:t xml:space="preserve"> </w:t>
+            </w:r>
+            <w:r>
+              <w:rPr>
+                <w:rFonts w:ascii="Courier New" w:hAnsi="Courier New" w:cs="Courier New"/>
+                <w:sz w:val="20"/>
+                <w:szCs w:val="20"/>
+                <w:lang w:val="ru-RU"/>
+              </w:rPr>
+              <w:t>у</w:t>
+            </w:r>
+            <w:r>
+              <w:rPr>
+                <w:rFonts w:ascii="Courier New" w:hAnsi="Courier New" w:cs="Courier New"/>
+                <w:sz w:val="20"/>
+                <w:szCs w:val="20"/>
+              </w:rPr>
+              <w:t xml:space="preserve"> </w:t>
+            </w:r>
+            <w:r>
+              <w:rPr>
+                <w:rFonts w:ascii="Courier New" w:hAnsi="Courier New" w:cs="Courier New"/>
+                <w:sz w:val="20"/>
+                <w:szCs w:val="20"/>
+                <w:lang w:val="ru-RU"/>
+              </w:rPr>
+              <w:t>гривнях</w:t>
+            </w:r>
+            <w:r>
+              <w:rPr>
+                <w:rFonts w:ascii="Courier New" w:hAnsi="Courier New" w:cs="Courier New"/>
+                <w:sz w:val="20"/>
+                <w:szCs w:val="20"/>
+              </w:rPr>
+              <w:t>:", result)</w:t>
+            </w:r>
+          </w:p>
+          <w:p>
+            <w:pPr>
+              <w:ind w:firstLine="0"/>
+              <w:rPr>
+                <w:rFonts w:ascii="Courier New" w:hAnsi="Courier New" w:cs="Courier New"/>
+                <w:sz w:val="20"/>
+                <w:szCs w:val="20"/>
+              </w:rPr>
+            </w:pPr>
+          </w:p>
+          <w:p>
+            <w:pPr>
+              <w:ind w:firstLine="0"/>
+              <w:rPr>
+                <w:rFonts w:ascii="Courier New" w:hAnsi="Courier New" w:cs="Courier New"/>
+                <w:sz w:val="20"/>
+                <w:szCs w:val="20"/>
+              </w:rPr>
+            </w:pPr>
+            <w:r>
+              <w:rPr>
+                <w:rFonts w:ascii="Courier New" w:hAnsi="Courier New" w:cs="Courier New"/>
+                <w:sz w:val="20"/>
+                <w:szCs w:val="20"/>
+              </w:rPr>
+              <w:t>#task3</w:t>
+            </w:r>
+          </w:p>
+          <w:p>
+            <w:pPr>
+              <w:ind w:firstLine="0"/>
+              <w:rPr>
+                <w:rFonts w:ascii="Courier New" w:hAnsi="Courier New" w:cs="Courier New"/>
+                <w:sz w:val="20"/>
+                <w:szCs w:val="20"/>
+              </w:rPr>
+            </w:pPr>
+            <w:r>
+              <w:rPr>
+                <w:rFonts w:ascii="Courier New" w:hAnsi="Courier New" w:cs="Courier New"/>
+                <w:sz w:val="20"/>
+                <w:szCs w:val="20"/>
+              </w:rPr>
+              <w:t>#</w:t>
+            </w:r>
+            <w:r>
+              <w:rPr>
+                <w:rFonts w:ascii="Courier New" w:hAnsi="Courier New" w:cs="Courier New"/>
+                <w:sz w:val="20"/>
+                <w:szCs w:val="20"/>
+              </w:rPr>
+              <w:t>functions.py.</w:t>
+            </w:r>
+          </w:p>
+          <w:p>
+            <w:pPr>
+              <w:ind w:firstLine="0"/>
+              <w:rPr>
+                <w:rFonts w:ascii="Courier New" w:hAnsi="Courier New" w:cs="Courier New"/>
+                <w:sz w:val="20"/>
+                <w:szCs w:val="20"/>
+              </w:rPr>
+            </w:pPr>
+            <w:r>
+              <w:rPr>
+                <w:rFonts w:ascii="Courier New" w:hAnsi="Courier New" w:cs="Courier New"/>
+                <w:sz w:val="20"/>
+                <w:szCs w:val="20"/>
+              </w:rPr>
+              <w:t>def add(a, b):</w:t>
+            </w:r>
+          </w:p>
+          <w:p>
+            <w:pPr>
+              <w:ind w:firstLine="0"/>
+              <w:rPr>
+                <w:rFonts w:ascii="Courier New" w:hAnsi="Courier New" w:cs="Courier New"/>
+                <w:sz w:val="20"/>
+                <w:szCs w:val="20"/>
+              </w:rPr>
+            </w:pPr>
+            <w:r>
+              <w:rPr>
+                <w:rFonts w:ascii="Courier New" w:hAnsi="Courier New" w:cs="Courier New"/>
+                <w:sz w:val="20"/>
+                <w:szCs w:val="20"/>
+              </w:rPr>
+              <w:t xml:space="preserve">    return a + b</w:t>
+            </w:r>
+          </w:p>
+          <w:p>
+            <w:pPr>
+              <w:ind w:firstLine="0"/>
+              <w:rPr>
+                <w:rFonts w:ascii="Courier New" w:hAnsi="Courier New" w:cs="Courier New"/>
+                <w:sz w:val="20"/>
+                <w:szCs w:val="20"/>
+              </w:rPr>
+            </w:pPr>
+          </w:p>
+          <w:p>
+            <w:pPr>
+              <w:ind w:firstLine="0"/>
+              <w:rPr>
+                <w:rFonts w:ascii="Courier New" w:hAnsi="Courier New" w:cs="Courier New"/>
+                <w:sz w:val="20"/>
+                <w:szCs w:val="20"/>
+              </w:rPr>
+            </w:pPr>
+            <w:r>
+              <w:rPr>
+                <w:rFonts w:ascii="Courier New" w:hAnsi="Courier New" w:cs="Courier New"/>
+                <w:sz w:val="20"/>
+                <w:szCs w:val="20"/>
+              </w:rPr>
+              <w:t>def minus(a, b):</w:t>
+            </w:r>
+          </w:p>
+          <w:p>
+            <w:pPr>
+              <w:ind w:firstLine="0"/>
+              <w:rPr>
+                <w:rFonts w:ascii="Courier New" w:hAnsi="Courier New" w:cs="Courier New"/>
+                <w:sz w:val="20"/>
+                <w:szCs w:val="20"/>
+              </w:rPr>
+            </w:pPr>
+            <w:r>
+              <w:rPr>
+                <w:rFonts w:ascii="Courier New" w:hAnsi="Courier New" w:cs="Courier New"/>
+                <w:sz w:val="20"/>
+                <w:szCs w:val="20"/>
+              </w:rPr>
+              <w:t xml:space="preserve">    return a - b</w:t>
+            </w:r>
+          </w:p>
+          <w:p>
+            <w:pPr>
+              <w:ind w:firstLine="0"/>
+              <w:rPr>
+                <w:rFonts w:ascii="Courier New" w:hAnsi="Courier New" w:cs="Courier New"/>
+                <w:sz w:val="20"/>
+                <w:szCs w:val="20"/>
+              </w:rPr>
+            </w:pPr>
+          </w:p>
+          <w:p>
+            <w:pPr>
+              <w:ind w:firstLine="0"/>
+              <w:rPr>
+                <w:rFonts w:ascii="Courier New" w:hAnsi="Courier New" w:cs="Courier New"/>
+                <w:sz w:val="20"/>
+                <w:szCs w:val="20"/>
+              </w:rPr>
+            </w:pPr>
+            <w:r>
+              <w:rPr>
+                <w:rFonts w:ascii="Courier New" w:hAnsi="Courier New" w:cs="Courier New"/>
+                <w:sz w:val="20"/>
+                <w:szCs w:val="20"/>
+              </w:rPr>
+              <w:t>def mult(a, b):</w:t>
+            </w:r>
+          </w:p>
+          <w:p>
+            <w:pPr>
+              <w:ind w:firstLine="0"/>
+              <w:rPr>
+                <w:rFonts w:ascii="Courier New" w:hAnsi="Courier New" w:cs="Courier New"/>
+                <w:sz w:val="20"/>
+                <w:szCs w:val="20"/>
+              </w:rPr>
+            </w:pPr>
+            <w:r>
+              <w:rPr>
+                <w:rFonts w:ascii="Courier New" w:hAnsi="Courier New" w:cs="Courier New"/>
+                <w:sz w:val="20"/>
+                <w:szCs w:val="20"/>
+              </w:rPr>
+              <w:t xml:space="preserve">    return a * b</w:t>
+            </w:r>
+          </w:p>
+          <w:p>
+            <w:pPr>
+              <w:ind w:firstLine="0"/>
+              <w:rPr>
+                <w:rFonts w:ascii="Courier New" w:hAnsi="Courier New" w:cs="Courier New"/>
+                <w:sz w:val="20"/>
+                <w:szCs w:val="20"/>
+              </w:rPr>
+            </w:pPr>
+          </w:p>
+          <w:p>
+            <w:pPr>
+              <w:ind w:firstLine="0"/>
+              <w:rPr>
+                <w:rFonts w:ascii="Courier New" w:hAnsi="Courier New" w:cs="Courier New"/>
+                <w:sz w:val="20"/>
+                <w:szCs w:val="20"/>
+              </w:rPr>
+            </w:pPr>
+            <w:r>
+              <w:rPr>
+                <w:rFonts w:ascii="Courier New" w:hAnsi="Courier New" w:cs="Courier New"/>
+                <w:sz w:val="20"/>
+                <w:szCs w:val="20"/>
+              </w:rPr>
+              <w:t>def div(a, b):</w:t>
+            </w:r>
+          </w:p>
+          <w:p>
+            <w:pPr>
+              <w:ind w:firstLine="0"/>
+              <w:rPr>
+                <w:rFonts w:ascii="Courier New" w:hAnsi="Courier New" w:cs="Courier New"/>
+                <w:sz w:val="20"/>
+                <w:szCs w:val="20"/>
+              </w:rPr>
+            </w:pPr>
+            <w:r>
+              <w:rPr>
+                <w:rFonts w:ascii="Courier New" w:hAnsi="Courier New" w:cs="Courier New"/>
+                <w:sz w:val="20"/>
+                <w:szCs w:val="20"/>
+              </w:rPr>
+              <w:t xml:space="preserve">    if b != 0:</w:t>
+            </w:r>
+          </w:p>
+          <w:p>
+            <w:pPr>
+              <w:ind w:firstLine="0"/>
+              <w:rPr>
+                <w:rFonts w:ascii="Courier New" w:hAnsi="Courier New" w:cs="Courier New"/>
+                <w:sz w:val="20"/>
+                <w:szCs w:val="20"/>
+              </w:rPr>
+            </w:pPr>
+            <w:r>
+              <w:rPr>
+                <w:rFonts w:ascii="Courier New" w:hAnsi="Courier New" w:cs="Courier New"/>
+                <w:sz w:val="20"/>
+                <w:szCs w:val="20"/>
+              </w:rPr>
+              <w:t xml:space="preserve">        return a / b</w:t>
+            </w:r>
+          </w:p>
+          <w:p>
+            <w:pPr>
+              <w:ind w:firstLine="0"/>
+              <w:rPr>
+                <w:rFonts w:ascii="Courier New" w:hAnsi="Courier New" w:cs="Courier New"/>
+                <w:sz w:val="20"/>
+                <w:szCs w:val="20"/>
+              </w:rPr>
+            </w:pPr>
+            <w:r>
+              <w:rPr>
+                <w:rFonts w:ascii="Courier New" w:hAnsi="Courier New" w:cs="Courier New"/>
+                <w:sz w:val="20"/>
+                <w:szCs w:val="20"/>
+              </w:rPr>
+              <w:t xml:space="preserve">    else:</w:t>
+            </w:r>
+          </w:p>
+          <w:p>
+            <w:pPr>
+              <w:ind w:firstLine="0"/>
+              <w:rPr>
+                <w:rFonts w:ascii="Courier New" w:hAnsi="Courier New" w:cs="Courier New"/>
+                <w:sz w:val="20"/>
+                <w:szCs w:val="20"/>
+              </w:rPr>
+            </w:pPr>
+            <w:r>
+              <w:rPr>
+                <w:rFonts w:ascii="Courier New" w:hAnsi="Courier New" w:cs="Courier New"/>
+                <w:sz w:val="20"/>
+                <w:szCs w:val="20"/>
+              </w:rPr>
+              <w:t xml:space="preserve">        return</w:t>
+            </w:r>
+            <w:r>
+              <w:rPr>
+                <w:rFonts w:ascii="Courier New" w:hAnsi="Courier New" w:cs="Courier New"/>
+                <w:sz w:val="20"/>
+                <w:szCs w:val="20"/>
+                <w:lang w:val="ru-RU"/>
+              </w:rPr>
+              <w:t xml:space="preserve"> "Помилка: ділення на нуль!"</w:t>
+            </w:r>
+          </w:p>
+          <w:p>
+            <w:pPr>
+              <w:ind w:firstLine="0"/>
+              <w:rPr>
+                <w:rFonts w:ascii="Courier New" w:hAnsi="Courier New" w:cs="Courier New"/>
+                <w:sz w:val="20"/>
+                <w:szCs w:val="20"/>
+              </w:rPr>
+            </w:pPr>
+            <w:r>
+              <w:rPr>
+                <w:rFonts w:ascii="Courier New" w:hAnsi="Courier New" w:cs="Courier New"/>
+                <w:sz w:val="20"/>
+                <w:szCs w:val="20"/>
+              </w:rPr>
+              <w:t>#</w:t>
+            </w:r>
+            <w:r>
+              <w:rPr>
+                <w:rFonts w:ascii="Courier New" w:hAnsi="Courier New" w:cs="Courier New"/>
+                <w:sz w:val="20"/>
+                <w:szCs w:val="20"/>
+              </w:rPr>
+              <w:t>operations.py</w:t>
+            </w:r>
+          </w:p>
+          <w:p>
+            <w:pPr>
+              <w:ind w:firstLine="0"/>
+              <w:rPr>
+                <w:rFonts w:ascii="Courier New" w:hAnsi="Courier New" w:cs="Courier New"/>
+                <w:sz w:val="20"/>
+                <w:szCs w:val="20"/>
+              </w:rPr>
+            </w:pPr>
+            <w:r>
+              <w:rPr>
+                <w:rFonts w:ascii="Courier New" w:hAnsi="Courier New" w:cs="Courier New"/>
+                <w:sz w:val="20"/>
+                <w:szCs w:val="20"/>
+              </w:rPr>
+              <w:t>def get_numbers():</w:t>
+            </w:r>
+          </w:p>
+          <w:p>
+            <w:pPr>
+              <w:ind w:firstLine="0"/>
+              <w:rPr>
+                <w:rFonts w:ascii="Courier New" w:hAnsi="Courier New" w:cs="Courier New"/>
+                <w:sz w:val="20"/>
+                <w:szCs w:val="20"/>
+              </w:rPr>
+            </w:pPr>
+            <w:r>
+              <w:rPr>
+                <w:rFonts w:ascii="Courier New" w:hAnsi="Courier New" w:cs="Courier New"/>
+                <w:sz w:val="20"/>
+                <w:szCs w:val="20"/>
+              </w:rPr>
+              <w:t xml:space="preserve">    a = float(input("Перше число: "))</w:t>
+            </w:r>
+          </w:p>
+          <w:p>
+            <w:pPr>
+              <w:ind w:firstLine="0"/>
+              <w:rPr>
+                <w:rFonts w:ascii="Courier New" w:hAnsi="Courier New" w:cs="Courier New"/>
+                <w:sz w:val="20"/>
+                <w:szCs w:val="20"/>
+              </w:rPr>
+            </w:pPr>
+            <w:r>
+              <w:rPr>
+                <w:rFonts w:ascii="Courier New" w:hAnsi="Courier New" w:cs="Courier New"/>
+                <w:sz w:val="20"/>
+                <w:szCs w:val="20"/>
+              </w:rPr>
+              <w:t xml:space="preserve">    b = float(input("Друге число: "))</w:t>
+            </w:r>
+          </w:p>
+          <w:p>
+            <w:pPr>
+              <w:ind w:firstLine="0"/>
+              <w:rPr>
+                <w:rFonts w:ascii="Courier New" w:hAnsi="Courier New" w:cs="Courier New"/>
+                <w:sz w:val="20"/>
+                <w:szCs w:val="20"/>
+              </w:rPr>
+            </w:pPr>
+            <w:r>
+              <w:rPr>
+                <w:rFonts w:ascii="Courier New" w:hAnsi="Courier New" w:cs="Courier New"/>
+                <w:sz w:val="20"/>
+                <w:szCs w:val="20"/>
+              </w:rPr>
+              <w:t xml:space="preserve">    return a, b</w:t>
+            </w:r>
+          </w:p>
+          <w:p>
+            <w:pPr>
+              <w:ind w:firstLine="0"/>
+              <w:rPr>
+                <w:rFonts w:ascii="Courier New" w:hAnsi="Courier New" w:cs="Courier New"/>
+                <w:sz w:val="20"/>
+                <w:szCs w:val="20"/>
+              </w:rPr>
+            </w:pPr>
+            <w:r>
+              <w:rPr>
+                <w:rFonts w:ascii="Courier New" w:hAnsi="Courier New" w:cs="Courier New"/>
+                <w:sz w:val="20"/>
+                <w:szCs w:val="20"/>
+              </w:rPr>
+              <w:t>#calc.py</w:t>
+            </w:r>
+          </w:p>
+          <w:p>
+            <w:pPr>
+              <w:ind w:firstLine="0"/>
+              <w:rPr>
+                <w:rFonts w:ascii="Courier New" w:hAnsi="Courier New" w:cs="Courier New"/>
+                <w:sz w:val="20"/>
+                <w:szCs w:val="20"/>
+              </w:rPr>
+            </w:pPr>
+            <w:r>
+              <w:rPr>
+                <w:rFonts w:ascii="Courier New" w:hAnsi="Courier New" w:cs="Courier New"/>
+                <w:sz w:val="20"/>
+                <w:szCs w:val="20"/>
+              </w:rPr>
+              <w:t>from functions import add, minus, mult, div</w:t>
+            </w:r>
+          </w:p>
+          <w:p>
+            <w:pPr>
+              <w:ind w:firstLine="0"/>
+              <w:rPr>
+                <w:rFonts w:ascii="Courier New" w:hAnsi="Courier New" w:cs="Courier New"/>
+                <w:sz w:val="20"/>
+                <w:szCs w:val="20"/>
+              </w:rPr>
+            </w:pPr>
+            <w:r>
+              <w:rPr>
+                <w:rFonts w:ascii="Courier New" w:hAnsi="Courier New" w:cs="Courier New"/>
+                <w:sz w:val="20"/>
+                <w:szCs w:val="20"/>
+              </w:rPr>
+              <w:t>from operations import get_numbers</w:t>
+            </w:r>
+          </w:p>
+          <w:p>
+            <w:pPr>
+              <w:ind w:firstLine="0"/>
+              <w:rPr>
+                <w:rFonts w:ascii="Courier New" w:hAnsi="Courier New" w:cs="Courier New"/>
+                <w:sz w:val="20"/>
+                <w:szCs w:val="20"/>
+              </w:rPr>
+            </w:pPr>
+          </w:p>
+          <w:p>
+            <w:pPr>
+              <w:ind w:firstLine="0"/>
+              <w:rPr>
+                <w:rFonts w:ascii="Courier New" w:hAnsi="Courier New" w:cs="Courier New"/>
+                <w:sz w:val="20"/>
+                <w:szCs w:val="20"/>
+              </w:rPr>
+            </w:pPr>
+            <w:r>
+              <w:rPr>
+                <w:rFonts w:ascii="Courier New" w:hAnsi="Courier New" w:cs="Courier New"/>
+                <w:sz w:val="20"/>
+                <w:szCs w:val="20"/>
+              </w:rPr>
+              <w:t>while True:</w:t>
+            </w:r>
+          </w:p>
+          <w:p>
+            <w:pPr>
+              <w:ind w:firstLine="0"/>
+              <w:rPr>
+                <w:rFonts w:ascii="Courier New" w:hAnsi="Courier New" w:cs="Courier New"/>
+                <w:sz w:val="20"/>
+                <w:szCs w:val="20"/>
+              </w:rPr>
+            </w:pPr>
+            <w:r>
+              <w:rPr>
+                <w:rFonts w:ascii="Courier New" w:hAnsi="Courier New" w:cs="Courier New"/>
+                <w:sz w:val="20"/>
+                <w:szCs w:val="20"/>
+              </w:rPr>
+              <w:t xml:space="preserve">    op = input("Введіть операцію (+, -, *, /) або exit: ")</w:t>
+            </w:r>
+          </w:p>
+          <w:p>
+            <w:pPr>
+              <w:ind w:firstLine="0"/>
+              <w:rPr>
+                <w:rFonts w:ascii="Courier New" w:hAnsi="Courier New" w:cs="Courier New"/>
+                <w:sz w:val="20"/>
+                <w:szCs w:val="20"/>
+              </w:rPr>
+            </w:pPr>
+          </w:p>
+          <w:p>
+            <w:pPr>
+              <w:ind w:firstLine="0"/>
+              <w:rPr>
+                <w:rFonts w:ascii="Courier New" w:hAnsi="Courier New" w:cs="Courier New"/>
+                <w:sz w:val="20"/>
+                <w:szCs w:val="20"/>
+                <w:lang w:val="ru-RU"/>
+              </w:rPr>
+            </w:pPr>
+            <w:r>
+              <w:rPr>
+                <w:rFonts w:ascii="Courier New" w:hAnsi="Courier New" w:cs="Courier New"/>
+                <w:sz w:val="20"/>
+                <w:szCs w:val="20"/>
+              </w:rPr>
+              <w:t xml:space="preserve">    if</w:t>
+            </w:r>
+            <w:r>
+              <w:rPr>
+                <w:rFonts w:ascii="Courier New" w:hAnsi="Courier New" w:cs="Courier New"/>
+                <w:sz w:val="20"/>
+                <w:szCs w:val="20"/>
+                <w:lang w:val="ru-RU"/>
+              </w:rPr>
+              <w:t xml:space="preserve"> </w:t>
+            </w:r>
+            <w:r>
+              <w:rPr>
+                <w:rFonts w:ascii="Courier New" w:hAnsi="Courier New" w:cs="Courier New"/>
+                <w:sz w:val="20"/>
+                <w:szCs w:val="20"/>
+              </w:rPr>
+              <w:t>op</w:t>
+            </w:r>
+            <w:r>
+              <w:rPr>
+                <w:rFonts w:ascii="Courier New" w:hAnsi="Courier New" w:cs="Courier New"/>
+                <w:sz w:val="20"/>
+                <w:szCs w:val="20"/>
+                <w:lang w:val="ru-RU"/>
+              </w:rPr>
+              <w:t xml:space="preserve"> == "</w:t>
+            </w:r>
+            <w:r>
+              <w:rPr>
+                <w:rFonts w:ascii="Courier New" w:hAnsi="Courier New" w:cs="Courier New"/>
+                <w:sz w:val="20"/>
+                <w:szCs w:val="20"/>
+              </w:rPr>
+              <w:t>exit</w:t>
+            </w:r>
+            <w:r>
+              <w:rPr>
+                <w:rFonts w:ascii="Courier New" w:hAnsi="Courier New" w:cs="Courier New"/>
+                <w:sz w:val="20"/>
+                <w:szCs w:val="20"/>
+                <w:lang w:val="ru-RU"/>
+              </w:rPr>
+              <w:t>":</w:t>
+            </w:r>
+          </w:p>
+          <w:p>
+            <w:pPr>
+              <w:ind w:firstLine="0"/>
+              <w:rPr>
+                <w:rFonts w:ascii="Courier New" w:hAnsi="Courier New" w:cs="Courier New"/>
+                <w:sz w:val="20"/>
+                <w:szCs w:val="20"/>
+                <w:lang w:val="ru-RU"/>
+              </w:rPr>
+            </w:pPr>
+            <w:r>
+              <w:rPr>
+                <w:rFonts w:ascii="Courier New" w:hAnsi="Courier New" w:cs="Courier New"/>
+                <w:sz w:val="20"/>
+                <w:szCs w:val="20"/>
+                <w:lang w:val="ru-RU"/>
+              </w:rPr>
+              <w:t xml:space="preserve">        </w:t>
+            </w:r>
+            <w:r>
+              <w:rPr>
+                <w:rFonts w:ascii="Courier New" w:hAnsi="Courier New" w:cs="Courier New"/>
+                <w:sz w:val="20"/>
+                <w:szCs w:val="20"/>
+              </w:rPr>
+              <w:t>print</w:t>
+            </w:r>
+            <w:r>
+              <w:rPr>
+                <w:rFonts w:ascii="Courier New" w:hAnsi="Courier New" w:cs="Courier New"/>
+                <w:sz w:val="20"/>
+                <w:szCs w:val="20"/>
+                <w:lang w:val="ru-RU"/>
+              </w:rPr>
+              <w:t>("Програма завершена.")</w:t>
+            </w:r>
+          </w:p>
+          <w:p>
+            <w:pPr>
+              <w:ind w:firstLine="0"/>
+              <w:rPr>
+                <w:rFonts w:ascii="Courier New" w:hAnsi="Courier New" w:cs="Courier New"/>
+                <w:sz w:val="20"/>
+                <w:szCs w:val="20"/>
+              </w:rPr>
+            </w:pPr>
+            <w:r>
+              <w:rPr>
+                <w:rFonts w:ascii="Courier New" w:hAnsi="Courier New" w:cs="Courier New"/>
+                <w:sz w:val="20"/>
+                <w:szCs w:val="20"/>
+                <w:lang w:val="ru-RU"/>
+              </w:rPr>
+              <w:t xml:space="preserve">        </w:t>
+            </w:r>
+            <w:r>
+              <w:rPr>
+                <w:rFonts w:ascii="Courier New" w:hAnsi="Courier New" w:cs="Courier New"/>
+                <w:sz w:val="20"/>
+                <w:szCs w:val="20"/>
+              </w:rPr>
+              <w:t>break</w:t>
+            </w:r>
+          </w:p>
+          <w:p>
+            <w:pPr>
+              <w:ind w:firstLine="0"/>
+              <w:rPr>
+                <w:rFonts w:ascii="Courier New" w:hAnsi="Courier New" w:cs="Courier New"/>
+                <w:sz w:val="20"/>
+                <w:szCs w:val="20"/>
+              </w:rPr>
+            </w:pPr>
+          </w:p>
+          <w:p>
+            <w:pPr>
+              <w:ind w:firstLine="0"/>
+              <w:rPr>
+                <w:rFonts w:ascii="Courier New" w:hAnsi="Courier New" w:cs="Courier New"/>
+                <w:sz w:val="20"/>
+                <w:szCs w:val="20"/>
+              </w:rPr>
+            </w:pPr>
+            <w:r>
+              <w:rPr>
+                <w:rFonts w:ascii="Courier New" w:hAnsi="Courier New" w:cs="Courier New"/>
+                <w:sz w:val="20"/>
+                <w:szCs w:val="20"/>
+              </w:rPr>
+              <w:t xml:space="preserve">    if op in ["+", "-", "*", "/"]:</w:t>
+            </w:r>
+          </w:p>
+          <w:p>
+            <w:pPr>
+              <w:ind w:firstLine="0"/>
+              <w:rPr>
+                <w:rFonts w:ascii="Courier New" w:hAnsi="Courier New" w:cs="Courier New"/>
+                <w:sz w:val="20"/>
+                <w:szCs w:val="20"/>
+              </w:rPr>
+            </w:pPr>
+            <w:r>
+              <w:rPr>
+                <w:rFonts w:ascii="Courier New" w:hAnsi="Courier New" w:cs="Courier New"/>
+                <w:sz w:val="20"/>
+                <w:szCs w:val="20"/>
+              </w:rPr>
+              <w:t xml:space="preserve">        a, b = get_numbers()</w:t>
+            </w:r>
+          </w:p>
+          <w:p>
+            <w:pPr>
+              <w:ind w:firstLine="0"/>
+              <w:rPr>
+                <w:rFonts w:ascii="Courier New" w:hAnsi="Courier New" w:cs="Courier New"/>
+                <w:sz w:val="20"/>
+                <w:szCs w:val="20"/>
+              </w:rPr>
+            </w:pPr>
+          </w:p>
+          <w:p>
+            <w:pPr>
+              <w:ind w:firstLine="0"/>
+              <w:rPr>
+                <w:rFonts w:ascii="Courier New" w:hAnsi="Courier New" w:cs="Courier New"/>
+                <w:sz w:val="20"/>
+                <w:szCs w:val="20"/>
+              </w:rPr>
+            </w:pPr>
+            <w:r>
+              <w:rPr>
+                <w:rFonts w:ascii="Courier New" w:hAnsi="Courier New" w:cs="Courier New"/>
+                <w:sz w:val="20"/>
+                <w:szCs w:val="20"/>
+              </w:rPr>
+              <w:t xml:space="preserve">        if op == "+":</w:t>
+            </w:r>
+          </w:p>
+          <w:p>
+            <w:pPr>
+              <w:ind w:firstLine="0"/>
+              <w:rPr>
+                <w:rFonts w:ascii="Courier New" w:hAnsi="Courier New" w:cs="Courier New"/>
+                <w:sz w:val="20"/>
+                <w:szCs w:val="20"/>
+              </w:rPr>
+            </w:pPr>
+            <w:r>
+              <w:rPr>
+                <w:rFonts w:ascii="Courier New" w:hAnsi="Courier New" w:cs="Courier New"/>
+                <w:sz w:val="20"/>
+                <w:szCs w:val="20"/>
+              </w:rPr>
+              <w:t xml:space="preserve">            print("Результат:", add(a, b))</w:t>
+            </w:r>
+          </w:p>
+          <w:p>
+            <w:pPr>
+              <w:ind w:firstLine="0"/>
+              <w:rPr>
+                <w:rFonts w:ascii="Courier New" w:hAnsi="Courier New" w:cs="Courier New"/>
+                <w:sz w:val="20"/>
+                <w:szCs w:val="20"/>
+              </w:rPr>
+            </w:pPr>
+            <w:r>
+              <w:rPr>
+                <w:rFonts w:ascii="Courier New" w:hAnsi="Courier New" w:cs="Courier New"/>
+                <w:sz w:val="20"/>
+                <w:szCs w:val="20"/>
+              </w:rPr>
+              <w:t xml:space="preserve">        elif op == "-":</w:t>
+            </w:r>
+          </w:p>
+          <w:p>
+            <w:pPr>
+              <w:ind w:firstLine="0"/>
+              <w:rPr>
+                <w:rFonts w:ascii="Courier New" w:hAnsi="Courier New" w:cs="Courier New"/>
+                <w:sz w:val="20"/>
+                <w:szCs w:val="20"/>
+              </w:rPr>
+            </w:pPr>
+            <w:r>
+              <w:rPr>
+                <w:rFonts w:ascii="Courier New" w:hAnsi="Courier New" w:cs="Courier New"/>
+                <w:sz w:val="20"/>
+                <w:szCs w:val="20"/>
+              </w:rPr>
+              <w:t xml:space="preserve">            print("Результат:", minus(a, b))</w:t>
+            </w:r>
+          </w:p>
+          <w:p>
+            <w:pPr>
+              <w:ind w:firstLine="0"/>
+              <w:rPr>
+                <w:rFonts w:ascii="Courier New" w:hAnsi="Courier New" w:cs="Courier New"/>
+                <w:sz w:val="20"/>
+                <w:szCs w:val="20"/>
+              </w:rPr>
+            </w:pPr>
+            <w:r>
+              <w:rPr>
+                <w:rFonts w:ascii="Courier New" w:hAnsi="Courier New" w:cs="Courier New"/>
+                <w:sz w:val="20"/>
+                <w:szCs w:val="20"/>
+              </w:rPr>
+              <w:t xml:space="preserve">        elif op == "*":</w:t>
+            </w:r>
+          </w:p>
+          <w:p>
+            <w:pPr>
+              <w:ind w:firstLine="0"/>
+              <w:rPr>
+                <w:rFonts w:ascii="Courier New" w:hAnsi="Courier New" w:cs="Courier New"/>
+                <w:sz w:val="20"/>
+                <w:szCs w:val="20"/>
+              </w:rPr>
+            </w:pPr>
+            <w:r>
+              <w:rPr>
+                <w:rFonts w:ascii="Courier New" w:hAnsi="Courier New" w:cs="Courier New"/>
+                <w:sz w:val="20"/>
+                <w:szCs w:val="20"/>
+              </w:rPr>
+              <w:t xml:space="preserve">            print("Результат:", mult(a, b))</w:t>
+            </w:r>
+          </w:p>
+          <w:p>
+            <w:pPr>
+              <w:ind w:firstLine="0"/>
+              <w:rPr>
+                <w:rFonts w:ascii="Courier New" w:hAnsi="Courier New" w:cs="Courier New"/>
+                <w:sz w:val="20"/>
+                <w:szCs w:val="20"/>
+              </w:rPr>
+            </w:pPr>
+            <w:r>
+              <w:rPr>
+                <w:rFonts w:ascii="Courier New" w:hAnsi="Courier New" w:cs="Courier New"/>
+                <w:sz w:val="20"/>
+                <w:szCs w:val="20"/>
+              </w:rPr>
+              <w:t xml:space="preserve">        elif op == "/":</w:t>
+            </w:r>
+          </w:p>
+          <w:p>
+            <w:pPr>
+              <w:ind w:firstLine="0"/>
+              <w:rPr>
+                <w:rFonts w:ascii="Courier New" w:hAnsi="Courier New" w:cs="Courier New"/>
+                <w:sz w:val="20"/>
+                <w:szCs w:val="20"/>
+              </w:rPr>
+            </w:pPr>
+            <w:r>
+              <w:rPr>
+                <w:rFonts w:ascii="Courier New" w:hAnsi="Courier New" w:cs="Courier New"/>
+                <w:sz w:val="20"/>
+                <w:szCs w:val="20"/>
+              </w:rPr>
+              <w:t xml:space="preserve">            print("Результат:", div(a, b))</w:t>
+            </w:r>
+          </w:p>
+          <w:p>
+            <w:pPr>
+              <w:ind w:firstLine="0"/>
+              <w:rPr>
+                <w:rFonts w:ascii="Courier New" w:hAnsi="Courier New" w:cs="Courier New"/>
+                <w:sz w:val="20"/>
+                <w:szCs w:val="20"/>
+              </w:rPr>
+            </w:pPr>
+            <w:r>
+              <w:rPr>
+                <w:rFonts w:ascii="Courier New" w:hAnsi="Courier New" w:cs="Courier New"/>
+                <w:sz w:val="20"/>
+                <w:szCs w:val="20"/>
+              </w:rPr>
+              <w:t xml:space="preserve">    else:</w:t>
+            </w:r>
+          </w:p>
+          <w:p>
+            <w:pPr>
+              <w:ind w:firstLine="0"/>
+              <w:rPr>
+                <w:rFonts w:ascii="Courier New" w:hAnsi="Courier New" w:cs="Courier New"/>
+                <w:sz w:val="20"/>
+                <w:szCs w:val="20"/>
+              </w:rPr>
+            </w:pPr>
+            <w:r>
+              <w:rPr>
+                <w:rFonts w:ascii="Courier New" w:hAnsi="Courier New" w:cs="Courier New"/>
+                <w:sz w:val="20"/>
+                <w:szCs w:val="20"/>
+              </w:rPr>
+              <w:t xml:space="preserve">        print("Невідома операція!")</w:t>
+            </w:r>
+          </w:p>
+        </w:tc>
+      </w:tr>
+    </w:tbl>
+    <w:p>
+      <w:pPr>
+        <w:rPr>
+          <w:lang w:val="uk-UA"/>
+        </w:rPr>
+      </w:pPr>
+    </w:p>
+    <w:p>
+      <w:pPr>
+        <w:jc w:val="center"/>
+        <w:rPr>
+          <w:lang w:val="ru-RU"/>
+        </w:rPr>
+      </w:pPr>
+    </w:p>
+    <w:p>
+      <w:pPr>
+        <w:jc w:val="center"/>
+        <w:rPr>
+          <w:lang w:val="uk-UA"/>
+        </w:rPr>
       </w:pPr>
     </w:p>
     <w:sectPr>
@@ -5103,7 +8375,7 @@
   <w:abstractNum w:abstractNumId="1" w15:restartNumberingAfterBreak="0">
     <w:nsid w:val="4EA671BF"/>
     <w:multiLevelType w:val="hybridMultilevel"/>
-    <w:tmpl w:val="515E090E"/>
+    <w:tmpl w:val="77E062C4"/>
     <w:lvl w:ilvl="0" w:tplc="0422000F">
       <w:start w:val="1"/>
       <w:numFmt w:val="decimal"/>
@@ -5687,7 +8959,7 @@
   <w:style w:type="paragraph" w:default="1" w:styleId="a">
     <w:name w:val="Normal"/>
     <w:qFormat/>
-    <w:rsid w:val="008C6A29"/>
+    <w:rsid w:val="00D74B18"/>
     <w:pPr>
       <w:spacing w:line="360" w:lineRule="auto"/>
       <w:ind w:firstLine="720"/>

</xml_diff>